<commit_message>
The article seems to be finally finished.
Oh, yeah, i've just wrote the conclusion there.
</commit_message>
<xml_diff>
--- a/МНСК/СтатьяGIT.docx
+++ b/МНСК/СтатьяGIT.docx
@@ -891,56 +891,60 @@
       <w:r>
         <w:rPr>
           <w:rFonts w:ascii="Times New Roman" w:eastAsia="Times New Roman" w:hAnsi="Times New Roman" w:cs="Times New Roman"/>
-          <w:color w:val="FF0000"/>
-        </w:rPr>
-        <w:t>Программное же обеспечение, так часто подвергающееся проприетаризации для получения доходов с каждой копии,</w:t>
-      </w:r>
-      <w:r>
-        <w:rPr>
-          <w:rFonts w:ascii="Times New Roman" w:eastAsia="Times New Roman" w:hAnsi="Times New Roman" w:cs="Times New Roman"/>
-          <w:color w:val="FF0000"/>
-        </w:rPr>
-        <w:t xml:space="preserve"> при отсутствии обновляемости, е</w:t>
-      </w:r>
-      <w:r>
-        <w:rPr>
-          <w:rFonts w:ascii="Times New Roman" w:eastAsia="Times New Roman" w:hAnsi="Times New Roman" w:cs="Times New Roman"/>
-          <w:color w:val="FF0000"/>
+        </w:rPr>
+        <w:t>Однако, в смете имеет место и программное обеспечение. Проприетарное, не обновляемое,</w:t>
+      </w:r>
+      <w:r>
+        <w:rPr>
+          <w:rFonts w:ascii="Times New Roman" w:eastAsia="Times New Roman" w:hAnsi="Times New Roman" w:cs="Times New Roman"/>
+        </w:rPr>
+        <w:t xml:space="preserve"> </w:t>
+      </w:r>
+      <w:r>
+        <w:rPr>
+          <w:rFonts w:ascii="Times New Roman" w:eastAsia="Times New Roman" w:hAnsi="Times New Roman" w:cs="Times New Roman"/>
+        </w:rPr>
+        <w:t>оно</w:t>
+      </w:r>
+      <w:r>
+        <w:rPr>
+          <w:rFonts w:ascii="Times New Roman" w:eastAsia="Times New Roman" w:hAnsi="Times New Roman" w:cs="Times New Roman"/>
+        </w:rPr>
+        <w:t>, е</w:t>
+      </w:r>
+      <w:r>
+        <w:rPr>
+          <w:rFonts w:ascii="Times New Roman" w:eastAsia="Times New Roman" w:hAnsi="Times New Roman" w:cs="Times New Roman"/>
         </w:rPr>
         <w:t xml:space="preserve">диножды окупив продажей некоторого количества </w:t>
       </w:r>
       <w:r>
         <w:rPr>
           <w:rFonts w:ascii="Times New Roman" w:eastAsia="Times New Roman" w:hAnsi="Times New Roman" w:cs="Times New Roman"/>
-          <w:color w:val="FF0000"/>
         </w:rPr>
         <w:t xml:space="preserve">своих </w:t>
       </w:r>
       <w:r>
         <w:rPr>
           <w:rFonts w:ascii="Times New Roman" w:eastAsia="Times New Roman" w:hAnsi="Times New Roman" w:cs="Times New Roman"/>
-          <w:color w:val="FF0000"/>
         </w:rPr>
         <w:t>лицензий затраты на разработку, далее не может сп</w:t>
       </w:r>
       <w:r>
         <w:rPr>
           <w:rFonts w:ascii="Times New Roman" w:eastAsia="Times New Roman" w:hAnsi="Times New Roman" w:cs="Times New Roman"/>
-          <w:color w:val="FF0000"/>
         </w:rPr>
         <w:t>раведливо также высоко цениться</w:t>
       </w:r>
       <w:r>
         <w:rPr>
           <w:rFonts w:ascii="Times New Roman" w:eastAsia="Times New Roman" w:hAnsi="Times New Roman" w:cs="Times New Roman"/>
-          <w:color w:val="FF0000"/>
         </w:rPr>
         <w:t>.</w:t>
       </w:r>
       <w:r>
         <w:rPr>
           <w:rFonts w:ascii="Times New Roman" w:eastAsia="Times New Roman" w:hAnsi="Times New Roman" w:cs="Times New Roman"/>
-          <w:color w:val="FF0000"/>
         </w:rPr>
         <w:t xml:space="preserve"> </w:t>
       </w:r>
@@ -948,7 +952,102 @@
         <w:rPr>
           <w:rFonts w:ascii="Times New Roman" w:eastAsia="Times New Roman" w:hAnsi="Times New Roman" w:cs="Times New Roman"/>
         </w:rPr>
-        <w:t xml:space="preserve">Создание программно-аппаратного решения с открытыми </w:t>
+        <w:t xml:space="preserve">Тем </w:t>
+      </w:r>
+      <w:r>
+        <w:rPr>
+          <w:rFonts w:ascii="Times New Roman" w:eastAsia="Times New Roman" w:hAnsi="Times New Roman" w:cs="Times New Roman"/>
+        </w:rPr>
+        <w:t xml:space="preserve">временем по всему миру разворачиваются проекты категории </w:t>
+      </w:r>
+      <w:r>
+        <w:rPr>
+          <w:rFonts w:ascii="Times New Roman" w:eastAsia="Times New Roman" w:hAnsi="Times New Roman" w:cs="Times New Roman"/>
+          <w:lang w:val="en-US"/>
+        </w:rPr>
+        <w:t>free</w:t>
+      </w:r>
+      <w:r>
+        <w:rPr>
+          <w:rFonts w:ascii="Times New Roman" w:eastAsia="Times New Roman" w:hAnsi="Times New Roman" w:cs="Times New Roman"/>
+        </w:rPr>
+        <w:t xml:space="preserve"> </w:t>
+      </w:r>
+      <w:r>
+        <w:rPr>
+          <w:rFonts w:ascii="Times New Roman" w:eastAsia="Times New Roman" w:hAnsi="Times New Roman" w:cs="Times New Roman"/>
+          <w:lang w:val="en-US"/>
+        </w:rPr>
+        <w:t>and</w:t>
+      </w:r>
+      <w:r>
+        <w:rPr>
+          <w:rFonts w:ascii="Times New Roman" w:eastAsia="Times New Roman" w:hAnsi="Times New Roman" w:cs="Times New Roman"/>
+        </w:rPr>
+        <w:t xml:space="preserve"> </w:t>
+      </w:r>
+      <w:r>
+        <w:rPr>
+          <w:rFonts w:ascii="Times New Roman" w:eastAsia="Times New Roman" w:hAnsi="Times New Roman" w:cs="Times New Roman"/>
+          <w:lang w:val="en-US"/>
+        </w:rPr>
+        <w:t>open</w:t>
+      </w:r>
+      <w:r>
+        <w:rPr>
+          <w:rFonts w:ascii="Times New Roman" w:eastAsia="Times New Roman" w:hAnsi="Times New Roman" w:cs="Times New Roman"/>
+        </w:rPr>
+        <w:t xml:space="preserve">-source </w:t>
+      </w:r>
+      <w:r>
+        <w:rPr>
+          <w:rFonts w:ascii="Times New Roman" w:eastAsia="Times New Roman" w:hAnsi="Times New Roman" w:cs="Times New Roman"/>
+          <w:lang w:val="en-US"/>
+        </w:rPr>
+        <w:t>software</w:t>
+      </w:r>
+      <w:r>
+        <w:rPr>
+          <w:rFonts w:ascii="Times New Roman" w:eastAsia="Times New Roman" w:hAnsi="Times New Roman" w:cs="Times New Roman"/>
+        </w:rPr>
+        <w:t xml:space="preserve"> </w:t>
+      </w:r>
+      <w:r>
+        <w:rPr>
+          <w:rFonts w:ascii="Times New Roman" w:eastAsia="Times New Roman" w:hAnsi="Times New Roman" w:cs="Times New Roman"/>
+        </w:rPr>
+        <w:t>(</w:t>
+      </w:r>
+      <w:r>
+        <w:rPr>
+          <w:rFonts w:ascii="Times New Roman" w:eastAsia="Times New Roman" w:hAnsi="Times New Roman" w:cs="Times New Roman"/>
+          <w:lang w:val="en-US"/>
+        </w:rPr>
+        <w:t>FOSS</w:t>
+      </w:r>
+      <w:r>
+        <w:rPr>
+          <w:rFonts w:ascii="Times New Roman" w:eastAsia="Times New Roman" w:hAnsi="Times New Roman" w:cs="Times New Roman"/>
+        </w:rPr>
+        <w:t>), а исходный код различных уважаемых, известных платных решений становится общедоступным.</w:t>
+      </w:r>
+      <w:r>
+        <w:rPr>
+          <w:rFonts w:ascii="Times New Roman" w:eastAsia="Times New Roman" w:hAnsi="Times New Roman" w:cs="Times New Roman"/>
+        </w:rPr>
+        <w:t xml:space="preserve"> </w:t>
+      </w:r>
+      <w:r>
+        <w:rPr>
+          <w:rFonts w:ascii="Times New Roman" w:eastAsia="Times New Roman" w:hAnsi="Times New Roman" w:cs="Times New Roman"/>
+        </w:rPr>
+        <w:t>Последнее нередко происходит в связи с давлением перспективы быть вытесненными с рынка за нерентабельностью использования в сравнении с применением свободных аналогов. В связи с этим мы считаем, что с</w:t>
+      </w:r>
+      <w:r>
+        <w:rPr>
+          <w:rFonts w:ascii="Times New Roman" w:eastAsia="Times New Roman" w:hAnsi="Times New Roman" w:cs="Times New Roman"/>
+        </w:rPr>
+        <w:t xml:space="preserve">оздание программно-аппаратного решения с открытыми </w:t>
       </w:r>
       <w:r>
         <w:rPr>
@@ -966,7 +1065,25 @@
         <w:rPr>
           <w:rFonts w:ascii="Times New Roman" w:eastAsia="Times New Roman" w:hAnsi="Times New Roman" w:cs="Times New Roman"/>
         </w:rPr>
-        <w:t>поможет решить эту проблему.</w:t>
+        <w:t xml:space="preserve">поможет решить </w:t>
+      </w:r>
+      <w:r>
+        <w:rPr>
+          <w:rFonts w:ascii="Times New Roman" w:eastAsia="Times New Roman" w:hAnsi="Times New Roman" w:cs="Times New Roman"/>
+        </w:rPr>
+        <w:t>выш</w:t>
+      </w:r>
+      <w:r>
+        <w:rPr>
+          <w:rFonts w:ascii="Times New Roman" w:eastAsia="Times New Roman" w:hAnsi="Times New Roman" w:cs="Times New Roman"/>
+        </w:rPr>
+        <w:t>е описанную проблему</w:t>
+      </w:r>
+      <w:r>
+        <w:rPr>
+          <w:rFonts w:ascii="Times New Roman" w:eastAsia="Times New Roman" w:hAnsi="Times New Roman" w:cs="Times New Roman"/>
+        </w:rPr>
+        <w:t>.</w:t>
       </w:r>
     </w:p>
     <w:p>
@@ -1173,13 +1290,6 @@
         </w:rPr>
         <w:t>послужил низкий порог вхождения в процесс разработки: готовые IDE (англ. Integrated Development Environment), набор открытых библиотек и примеров к ним, дешевизна оборудования для программирования контроллера.</w:t>
       </w:r>
-    </w:p>
-    <w:p>
-      <w:pPr>
-        <w:rPr>
-          <w:rFonts w:ascii="Times New Roman" w:eastAsia="Times New Roman" w:hAnsi="Times New Roman" w:cs="Times New Roman"/>
-        </w:rPr>
-      </w:pPr>
       <w:r>
         <w:rPr>
           <w:rFonts w:ascii="Times New Roman" w:eastAsia="Times New Roman" w:hAnsi="Times New Roman" w:cs="Times New Roman"/>
@@ -1267,7 +1377,7 @@
         <w:rPr>
           <w:rFonts w:ascii="Times New Roman" w:eastAsia="Times New Roman" w:hAnsi="Times New Roman" w:cs="Times New Roman"/>
         </w:rPr>
-        <w:t>[4</w:t>
+        <w:t>[2</w:t>
       </w:r>
       <w:r>
         <w:rPr>
@@ -1426,7 +1536,13 @@
         <w:rPr>
           <w:rFonts w:ascii="Times New Roman" w:eastAsia="Times New Roman" w:hAnsi="Times New Roman" w:cs="Times New Roman"/>
         </w:rPr>
-        <w:t>[1]</w:t>
+        <w:t>[3</w:t>
+      </w:r>
+      <w:r>
+        <w:rPr>
+          <w:rFonts w:ascii="Times New Roman" w:eastAsia="Times New Roman" w:hAnsi="Times New Roman" w:cs="Times New Roman"/>
+        </w:rPr>
+        <w:t>]</w:t>
       </w:r>
       <w:r>
         <w:rPr>
@@ -1518,7 +1634,25 @@
         <w:rPr>
           <w:rFonts w:ascii="Times New Roman" w:eastAsia="Times New Roman" w:hAnsi="Times New Roman" w:cs="Times New Roman"/>
         </w:rPr>
-        <w:t xml:space="preserve"> [2,3]</w:t>
+        <w:t xml:space="preserve"> [4</w:t>
+      </w:r>
+      <w:r>
+        <w:rPr>
+          <w:rFonts w:ascii="Times New Roman" w:eastAsia="Times New Roman" w:hAnsi="Times New Roman" w:cs="Times New Roman"/>
+        </w:rPr>
+        <w:t>,</w:t>
+      </w:r>
+      <w:r>
+        <w:rPr>
+          <w:rFonts w:ascii="Times New Roman" w:eastAsia="Times New Roman" w:hAnsi="Times New Roman" w:cs="Times New Roman"/>
+        </w:rPr>
+        <w:t xml:space="preserve"> 5</w:t>
+      </w:r>
+      <w:r>
+        <w:rPr>
+          <w:rFonts w:ascii="Times New Roman" w:eastAsia="Times New Roman" w:hAnsi="Times New Roman" w:cs="Times New Roman"/>
+        </w:rPr>
+        <w:t>]</w:t>
       </w:r>
       <w:r>
         <w:rPr>
@@ -1974,7 +2108,7 @@
             <v:path o:extrusionok="f" gradientshapeok="t" o:connecttype="rect"/>
             <o:lock v:ext="edit" aspectratio="t"/>
           </v:shapetype>
-          <v:shape id="_x0000_i1025" type="#_x0000_t75" style="width:306pt;height:257pt">
+          <v:shape id="_x0000_i1025" type="#_x0000_t75" style="width:306pt;height:256.9pt">
             <v:imagedata r:id="rId8" o:title="PC-Controller dialog"/>
           </v:shape>
         </w:pict>
@@ -2079,7 +2213,13 @@
         <w:rPr>
           <w:rFonts w:ascii="Times New Roman" w:eastAsia="Times New Roman" w:hAnsi="Times New Roman" w:cs="Times New Roman"/>
         </w:rPr>
-        <w:t>[4</w:t>
+        <w:t>[</w:t>
+      </w:r>
+      <w:r>
+        <w:rPr>
+          <w:rFonts w:ascii="Times New Roman" w:eastAsia="Times New Roman" w:hAnsi="Times New Roman" w:cs="Times New Roman"/>
+        </w:rPr>
+        <w:t>6</w:t>
       </w:r>
       <w:r>
         <w:rPr>
@@ -2222,7 +2362,7 @@
           <w:rFonts w:ascii="Times New Roman" w:eastAsia="Times New Roman" w:hAnsi="Times New Roman" w:cs="Times New Roman"/>
         </w:rPr>
         <w:pict>
-          <v:shape id="_x0000_i1026" type="#_x0000_t75" style="width:305.5pt;height:179.5pt">
+          <v:shape id="_x0000_i1026" type="#_x0000_t75" style="width:305.65pt;height:179.65pt">
             <v:imagedata r:id="rId9" o:title="rc522_схема_тру_баттон_aфинал"/>
           </v:shape>
         </w:pict>
@@ -2278,7 +2418,7 @@
           <w:rFonts w:ascii="Times New Roman" w:eastAsia="Times New Roman" w:hAnsi="Times New Roman" w:cs="Times New Roman"/>
         </w:rPr>
         <w:pict>
-          <v:shape id="_x0000_i1027" type="#_x0000_t75" style="width:305pt;height:215.5pt">
+          <v:shape id="_x0000_i1027" type="#_x0000_t75" style="width:305.25pt;height:215.25pt">
             <v:imagedata r:id="rId10" o:title="Графическая-схема-финал"/>
           </v:shape>
         </w:pict>
@@ -2507,7 +2647,7 @@
         <w:rPr>
           <w:rFonts w:ascii="Times New Roman" w:eastAsia="Times New Roman" w:hAnsi="Times New Roman" w:cs="Times New Roman"/>
         </w:rPr>
-        <w:t>8</w:t>
+        <w:t>7</w:t>
       </w:r>
       <w:r>
         <w:rPr>
@@ -3274,8 +3414,6 @@
               </w:rPr>
               <w:t>.</w:t>
             </w:r>
-            <w:bookmarkStart w:id="0" w:name="_GoBack"/>
-            <w:bookmarkEnd w:id="0"/>
           </w:p>
         </w:tc>
       </w:tr>
@@ -4022,241 +4160,381 @@
     </w:tbl>
     <w:p>
       <w:pPr>
-        <w:shd w:val="clear" w:color="auto" w:fill="FFFFFF"/>
-        <w:autoSpaceDE w:val="0"/>
-        <w:autoSpaceDN w:val="0"/>
-        <w:adjustRightInd w:val="0"/>
-        <w:spacing w:after="0" w:line="240" w:lineRule="auto"/>
         <w:ind w:firstLine="567"/>
+        <w:rPr>
+          <w:rFonts w:ascii="Times New Roman" w:eastAsia="Times New Roman" w:hAnsi="Times New Roman" w:cs="Times New Roman"/>
+        </w:rPr>
+      </w:pPr>
+      <w:r>
+        <w:rPr>
+          <w:rFonts w:ascii="Times New Roman" w:eastAsia="Times New Roman" w:hAnsi="Times New Roman" w:cs="Times New Roman"/>
+        </w:rPr>
+        <w:lastRenderedPageBreak/>
+        <w:t xml:space="preserve">На данном этапе цель работы продолжает казаться достижимой: цена </w:t>
+      </w:r>
+      <w:r>
+        <w:rPr>
+          <w:rFonts w:ascii="Times New Roman" w:eastAsia="Times New Roman" w:hAnsi="Times New Roman" w:cs="Times New Roman"/>
+        </w:rPr>
+        <w:t xml:space="preserve">на комплектующие, уже использующиеся в нашем аппаратном комплексе, составляет менее 5% от цены, установленной за комплект оборудования, поставляемого известными производителями. </w:t>
+      </w:r>
+      <w:r>
+        <w:rPr>
+          <w:rFonts w:ascii="Times New Roman" w:eastAsia="Times New Roman" w:hAnsi="Times New Roman" w:cs="Times New Roman"/>
+        </w:rPr>
+        <w:t>Кроме заметной разницы в стоимостях аппаратных систем, следует ещё раз подчеркнуть отсутствие затрат, связанных с проприетарностью</w:t>
+      </w:r>
+      <w:r>
+        <w:rPr>
+          <w:rFonts w:ascii="Times New Roman" w:eastAsia="Times New Roman" w:hAnsi="Times New Roman" w:cs="Times New Roman"/>
+        </w:rPr>
+        <w:t xml:space="preserve"> нашей СКУД</w:t>
+      </w:r>
+      <w:r>
+        <w:rPr>
+          <w:rFonts w:ascii="Times New Roman" w:eastAsia="Times New Roman" w:hAnsi="Times New Roman" w:cs="Times New Roman"/>
+        </w:rPr>
+        <w:t xml:space="preserve">, благодаря </w:t>
+      </w:r>
+      <w:r>
+        <w:rPr>
+          <w:rFonts w:ascii="Times New Roman" w:eastAsia="Times New Roman" w:hAnsi="Times New Roman" w:cs="Times New Roman"/>
+        </w:rPr>
+        <w:t>абсолютной</w:t>
+      </w:r>
+      <w:r>
+        <w:rPr>
+          <w:rFonts w:ascii="Times New Roman" w:eastAsia="Times New Roman" w:hAnsi="Times New Roman" w:cs="Times New Roman"/>
+        </w:rPr>
+        <w:t xml:space="preserve"> открытости</w:t>
+      </w:r>
+      <w:r>
+        <w:rPr>
+          <w:rFonts w:ascii="Times New Roman" w:eastAsia="Times New Roman" w:hAnsi="Times New Roman" w:cs="Times New Roman"/>
+        </w:rPr>
+        <w:t xml:space="preserve"> её</w:t>
+      </w:r>
+      <w:r>
+        <w:rPr>
+          <w:rFonts w:ascii="Times New Roman" w:eastAsia="Times New Roman" w:hAnsi="Times New Roman" w:cs="Times New Roman"/>
+        </w:rPr>
+        <w:t xml:space="preserve"> </w:t>
+      </w:r>
+      <w:r>
+        <w:rPr>
+          <w:rFonts w:ascii="Times New Roman" w:eastAsia="Times New Roman" w:hAnsi="Times New Roman" w:cs="Times New Roman"/>
+        </w:rPr>
+        <w:t>исходного кода</w:t>
+      </w:r>
+      <w:r>
+        <w:rPr>
+          <w:rFonts w:ascii="Times New Roman" w:eastAsia="Times New Roman" w:hAnsi="Times New Roman" w:cs="Times New Roman"/>
+        </w:rPr>
+        <w:t xml:space="preserve"> и архитектуры</w:t>
+      </w:r>
+      <w:r>
+        <w:rPr>
+          <w:rFonts w:ascii="Times New Roman" w:eastAsia="Times New Roman" w:hAnsi="Times New Roman" w:cs="Times New Roman"/>
+        </w:rPr>
+        <w:t>.</w:t>
+      </w:r>
+      <w:r>
+        <w:rPr>
+          <w:rFonts w:ascii="Times New Roman" w:eastAsia="Times New Roman" w:hAnsi="Times New Roman" w:cs="Times New Roman"/>
+        </w:rPr>
+        <w:t xml:space="preserve"> Любой желающий имеет ничем не ограниченную возможность обратиться к серверам </w:t>
+      </w:r>
+      <w:r>
+        <w:rPr>
+          <w:rFonts w:ascii="Times New Roman" w:eastAsia="Times New Roman" w:hAnsi="Times New Roman" w:cs="Times New Roman"/>
+          <w:lang w:val="en-US"/>
+        </w:rPr>
+        <w:t>GitHub</w:t>
+      </w:r>
+      <w:r>
+        <w:rPr>
+          <w:rFonts w:ascii="Times New Roman" w:eastAsia="Times New Roman" w:hAnsi="Times New Roman" w:cs="Times New Roman"/>
+        </w:rPr>
+        <w:t xml:space="preserve"> </w:t>
+      </w:r>
+      <w:r>
+        <w:rPr>
+          <w:rFonts w:ascii="Times New Roman" w:eastAsia="Times New Roman" w:hAnsi="Times New Roman" w:cs="Times New Roman"/>
+        </w:rPr>
+        <w:t xml:space="preserve">с целью </w:t>
+      </w:r>
+      <w:r>
+        <w:rPr>
+          <w:rFonts w:ascii="Times New Roman" w:eastAsia="Times New Roman" w:hAnsi="Times New Roman" w:cs="Times New Roman"/>
+        </w:rPr>
+        <w:t xml:space="preserve">полного или частичного </w:t>
+      </w:r>
+      <w:r>
+        <w:rPr>
+          <w:rFonts w:ascii="Times New Roman" w:eastAsia="Times New Roman" w:hAnsi="Times New Roman" w:cs="Times New Roman"/>
+        </w:rPr>
+        <w:t xml:space="preserve">копирования для себя наших наработок и пользоваться ими на условиях открытой лицензии </w:t>
+      </w:r>
+      <w:r>
+        <w:rPr>
+          <w:rFonts w:ascii="Times New Roman" w:eastAsia="Times New Roman" w:hAnsi="Times New Roman" w:cs="Times New Roman"/>
+          <w:lang w:val="en-US"/>
+        </w:rPr>
+        <w:t>GPL</w:t>
+      </w:r>
+      <w:r>
+        <w:rPr>
+          <w:rFonts w:ascii="Times New Roman" w:eastAsia="Times New Roman" w:hAnsi="Times New Roman" w:cs="Times New Roman"/>
+        </w:rPr>
+        <w:t xml:space="preserve"> третьей или более поздней версии</w:t>
+      </w:r>
+      <w:r>
+        <w:rPr>
+          <w:rFonts w:ascii="Times New Roman" w:eastAsia="Times New Roman" w:hAnsi="Times New Roman" w:cs="Times New Roman"/>
+        </w:rPr>
+        <w:t>[8</w:t>
+      </w:r>
+      <w:r>
+        <w:rPr>
+          <w:rFonts w:ascii="Times New Roman" w:eastAsia="Times New Roman" w:hAnsi="Times New Roman" w:cs="Times New Roman"/>
+        </w:rPr>
+        <w:t>]</w:t>
+      </w:r>
+      <w:r>
+        <w:rPr>
+          <w:rFonts w:ascii="Times New Roman" w:eastAsia="Times New Roman" w:hAnsi="Times New Roman" w:cs="Times New Roman"/>
+        </w:rPr>
+        <w:t>.</w:t>
+      </w:r>
+    </w:p>
+    <w:p>
+      <w:pPr>
+        <w:ind w:firstLine="567"/>
+        <w:rPr>
+          <w:rFonts w:ascii="Times New Roman" w:eastAsia="Times New Roman" w:hAnsi="Times New Roman" w:cs="Times New Roman"/>
+        </w:rPr>
+      </w:pPr>
+      <w:r>
+        <w:rPr>
+          <w:rFonts w:ascii="Times New Roman" w:eastAsia="Times New Roman" w:hAnsi="Times New Roman" w:cs="Times New Roman"/>
+        </w:rPr>
+        <w:t>Ожидается увеличение (не более, чем в два раза) издержек за счёт добавления таких периферийных компонентов, как удлинённые кабели (</w:t>
+      </w:r>
+      <w:r>
+        <w:rPr>
+          <w:rFonts w:ascii="Times New Roman" w:eastAsia="Times New Roman" w:hAnsi="Times New Roman" w:cs="Times New Roman"/>
+          <w:lang w:val="en-US"/>
+        </w:rPr>
+        <w:t>USB</w:t>
+      </w:r>
+      <w:r>
+        <w:rPr>
+          <w:rFonts w:ascii="Times New Roman" w:eastAsia="Times New Roman" w:hAnsi="Times New Roman" w:cs="Times New Roman"/>
+        </w:rPr>
+        <w:t xml:space="preserve"> и провода к интерфейсам считывания и к магнитному замку) и корпус из оргстекла или подобного материала.</w:t>
+      </w:r>
+    </w:p>
+    <w:p>
+      <w:pPr>
+        <w:ind w:firstLine="567"/>
+        <w:rPr>
+          <w:rFonts w:ascii="Times New Roman" w:eastAsia="Times New Roman" w:hAnsi="Times New Roman" w:cs="Times New Roman"/>
+        </w:rPr>
+      </w:pPr>
+      <w:r>
+        <w:rPr>
+          <w:rFonts w:ascii="Times New Roman" w:eastAsia="Times New Roman" w:hAnsi="Times New Roman" w:cs="Times New Roman"/>
+        </w:rPr>
+        <w:t xml:space="preserve">ПО требует доработки не в </w:t>
+      </w:r>
+      <w:r>
+        <w:rPr>
+          <w:rFonts w:ascii="Times New Roman" w:eastAsia="Times New Roman" w:hAnsi="Times New Roman" w:cs="Times New Roman"/>
+        </w:rPr>
+        <w:t xml:space="preserve">меньшей </w:t>
+      </w:r>
+      <w:r>
+        <w:rPr>
+          <w:rFonts w:ascii="Times New Roman" w:eastAsia="Times New Roman" w:hAnsi="Times New Roman" w:cs="Times New Roman"/>
+        </w:rPr>
+        <w:t>степени. Набор библиотек для графического интерфейса</w:t>
+      </w:r>
+      <w:r>
+        <w:rPr>
+          <w:rFonts w:ascii="Times New Roman" w:eastAsia="Times New Roman" w:hAnsi="Times New Roman" w:cs="Times New Roman"/>
+        </w:rPr>
+        <w:t xml:space="preserve">, который мы использовали для его создания </w:t>
+      </w:r>
+      <w:r>
+        <w:rPr>
+          <w:rFonts w:ascii="Times New Roman" w:eastAsia="Times New Roman" w:hAnsi="Times New Roman" w:cs="Times New Roman"/>
+        </w:rPr>
+        <w:t>—</w:t>
+      </w:r>
+      <w:r>
+        <w:rPr>
+          <w:rFonts w:ascii="Times New Roman" w:eastAsia="Times New Roman" w:hAnsi="Times New Roman" w:cs="Times New Roman"/>
+        </w:rPr>
+        <w:t xml:space="preserve"> </w:t>
+      </w:r>
+      <w:r>
+        <w:rPr>
+          <w:rFonts w:ascii="Times New Roman" w:eastAsia="Times New Roman" w:hAnsi="Times New Roman" w:cs="Times New Roman"/>
+          <w:lang w:val="en-US"/>
+        </w:rPr>
+        <w:t>Windows</w:t>
+      </w:r>
+      <w:r>
+        <w:rPr>
+          <w:rFonts w:ascii="Times New Roman" w:eastAsia="Times New Roman" w:hAnsi="Times New Roman" w:cs="Times New Roman"/>
+        </w:rPr>
+        <w:t xml:space="preserve"> </w:t>
+      </w:r>
+      <w:r>
+        <w:rPr>
+          <w:rFonts w:ascii="Times New Roman" w:eastAsia="Times New Roman" w:hAnsi="Times New Roman" w:cs="Times New Roman"/>
+          <w:lang w:val="en-US"/>
+        </w:rPr>
+        <w:t>Forms</w:t>
+      </w:r>
+      <w:r>
+        <w:rPr>
+          <w:rFonts w:ascii="Times New Roman" w:eastAsia="Times New Roman" w:hAnsi="Times New Roman" w:cs="Times New Roman"/>
+        </w:rPr>
+        <w:t xml:space="preserve">. </w:t>
+      </w:r>
+      <w:r>
+        <w:rPr>
+          <w:rFonts w:ascii="Times New Roman" w:eastAsia="Times New Roman" w:hAnsi="Times New Roman" w:cs="Times New Roman"/>
+        </w:rPr>
+        <w:t>Это так, потому что только с ним мы были достаточно знакомы на момент начала разработки. Теперь, когда нам начали преподавать теорию распределённых вычислительных систем</w:t>
+      </w:r>
+      <w:r>
+        <w:rPr>
+          <w:rFonts w:ascii="Times New Roman" w:eastAsia="Times New Roman" w:hAnsi="Times New Roman" w:cs="Times New Roman"/>
+        </w:rPr>
+        <w:t xml:space="preserve"> (РВС)</w:t>
+      </w:r>
+      <w:r>
+        <w:rPr>
+          <w:rFonts w:ascii="Times New Roman" w:eastAsia="Times New Roman" w:hAnsi="Times New Roman" w:cs="Times New Roman"/>
+        </w:rPr>
+        <w:t xml:space="preserve">, мы понимаем, что программа для ПК должна быть полностью переработана </w:t>
+      </w:r>
+      <w:r>
+        <w:rPr>
+          <w:rFonts w:ascii="Times New Roman" w:eastAsia="Times New Roman" w:hAnsi="Times New Roman" w:cs="Times New Roman"/>
+        </w:rPr>
+        <w:t>—</w:t>
+      </w:r>
+      <w:r>
+        <w:rPr>
+          <w:rFonts w:ascii="Times New Roman" w:eastAsia="Times New Roman" w:hAnsi="Times New Roman" w:cs="Times New Roman"/>
+        </w:rPr>
+        <w:t xml:space="preserve"> переписана </w:t>
+      </w:r>
+      <w:r>
+        <w:rPr>
+          <w:rFonts w:ascii="Times New Roman" w:eastAsia="Times New Roman" w:hAnsi="Times New Roman" w:cs="Times New Roman"/>
+        </w:rPr>
+        <w:t xml:space="preserve">с использованием </w:t>
+      </w:r>
+      <w:r>
+        <w:rPr>
+          <w:rFonts w:ascii="Times New Roman" w:eastAsia="Times New Roman" w:hAnsi="Times New Roman" w:cs="Times New Roman"/>
+          <w:lang w:val="en-US"/>
+        </w:rPr>
+        <w:t>Web</w:t>
+      </w:r>
+      <w:r>
+        <w:rPr>
+          <w:rFonts w:ascii="Times New Roman" w:eastAsia="Times New Roman" w:hAnsi="Times New Roman" w:cs="Times New Roman"/>
+        </w:rPr>
+        <w:t xml:space="preserve">-технологий: необходимо вынести логическую часть из приложения клиента в приложение сервера, оставив первому только возможность получения интерфейса </w:t>
+      </w:r>
+      <w:r>
+        <w:rPr>
+          <w:rFonts w:ascii="Times New Roman" w:eastAsia="Times New Roman" w:hAnsi="Times New Roman" w:cs="Times New Roman"/>
+        </w:rPr>
+        <w:t xml:space="preserve">в </w:t>
+      </w:r>
+      <w:r>
+        <w:rPr>
+          <w:rFonts w:ascii="Times New Roman" w:eastAsia="Times New Roman" w:hAnsi="Times New Roman" w:cs="Times New Roman"/>
+          <w:lang w:val="en-US"/>
+        </w:rPr>
+        <w:t>Web</w:t>
+      </w:r>
+      <w:r>
+        <w:rPr>
+          <w:rFonts w:ascii="Times New Roman" w:eastAsia="Times New Roman" w:hAnsi="Times New Roman" w:cs="Times New Roman"/>
+        </w:rPr>
+        <w:t>-</w:t>
+      </w:r>
+      <w:r>
+        <w:rPr>
+          <w:rFonts w:ascii="Times New Roman" w:eastAsia="Times New Roman" w:hAnsi="Times New Roman" w:cs="Times New Roman"/>
+        </w:rPr>
+        <w:t>браузере.</w:t>
+      </w:r>
+      <w:r>
+        <w:rPr>
+          <w:rFonts w:ascii="Times New Roman" w:eastAsia="Times New Roman" w:hAnsi="Times New Roman" w:cs="Times New Roman"/>
+        </w:rPr>
+        <w:br/>
+        <w:t>Проблема выбора платформы для реализации этих планов пока остаётся для нас откры</w:t>
+      </w:r>
+      <w:bookmarkStart w:id="0" w:name="_GoBack"/>
+      <w:bookmarkEnd w:id="0"/>
+      <w:r>
+        <w:rPr>
+          <w:rFonts w:ascii="Times New Roman" w:eastAsia="Times New Roman" w:hAnsi="Times New Roman" w:cs="Times New Roman"/>
+        </w:rPr>
+        <w:t>той: поверхностное ознакомление с возможностями и особенностями каждой из них ещё только начинается.</w:t>
+      </w:r>
+    </w:p>
+    <w:p>
+      <w:pPr>
+        <w:rPr>
+          <w:rFonts w:ascii="Times New Roman" w:eastAsia="Times New Roman" w:hAnsi="Times New Roman" w:cs="Times New Roman"/>
+        </w:rPr>
+      </w:pPr>
+      <w:r>
+        <w:rPr>
+          <w:rFonts w:ascii="Times New Roman" w:eastAsia="Times New Roman" w:hAnsi="Times New Roman" w:cs="Times New Roman"/>
+        </w:rPr>
+        <w:br w:type="page"/>
+      </w:r>
+    </w:p>
+    <w:p>
+      <w:pPr>
+        <w:pStyle w:val="Default"/>
+        <w:tabs>
+          <w:tab w:val="left" w:pos="180"/>
+        </w:tabs>
+        <w:ind w:firstLine="540"/>
         <w:jc w:val="both"/>
         <w:rPr>
-          <w:rFonts w:ascii="Times New Roman" w:eastAsia="Times New Roman" w:hAnsi="Times New Roman" w:cs="Times New Roman"/>
-        </w:rPr>
-      </w:pPr>
-    </w:p>
-    <w:p>
-      <w:pPr>
-        <w:shd w:val="clear" w:color="auto" w:fill="FFFFFF"/>
-        <w:autoSpaceDE w:val="0"/>
-        <w:autoSpaceDN w:val="0"/>
-        <w:adjustRightInd w:val="0"/>
-        <w:spacing w:after="0" w:line="240" w:lineRule="auto"/>
-        <w:ind w:firstLine="567"/>
-        <w:jc w:val="both"/>
-        <w:rPr>
-          <w:rFonts w:ascii="Times New Roman" w:eastAsia="Times New Roman" w:hAnsi="Times New Roman" w:cs="Times New Roman"/>
-        </w:rPr>
-      </w:pPr>
-    </w:p>
-    <w:p>
-      <w:pPr>
-        <w:shd w:val="clear" w:color="auto" w:fill="FFFFFF"/>
-        <w:autoSpaceDE w:val="0"/>
-        <w:autoSpaceDN w:val="0"/>
-        <w:adjustRightInd w:val="0"/>
-        <w:spacing w:after="0" w:line="240" w:lineRule="auto"/>
-        <w:ind w:firstLine="567"/>
-        <w:jc w:val="both"/>
-        <w:rPr>
-          <w:rFonts w:ascii="Times New Roman" w:eastAsia="Times New Roman" w:hAnsi="Times New Roman" w:cs="Times New Roman"/>
-        </w:rPr>
-      </w:pPr>
-    </w:p>
-    <w:p>
-      <w:pPr>
-        <w:shd w:val="clear" w:color="auto" w:fill="FFFFFF"/>
-        <w:autoSpaceDE w:val="0"/>
-        <w:autoSpaceDN w:val="0"/>
-        <w:adjustRightInd w:val="0"/>
-        <w:spacing w:after="0" w:line="240" w:lineRule="auto"/>
-        <w:ind w:firstLine="567"/>
-        <w:jc w:val="both"/>
-        <w:rPr>
-          <w:rFonts w:ascii="Times New Roman" w:eastAsia="Times New Roman" w:hAnsi="Times New Roman" w:cs="Times New Roman"/>
-        </w:rPr>
-      </w:pPr>
-    </w:p>
-    <w:p>
-      <w:pPr>
-        <w:shd w:val="clear" w:color="auto" w:fill="FFFFFF"/>
-        <w:autoSpaceDE w:val="0"/>
-        <w:autoSpaceDN w:val="0"/>
-        <w:adjustRightInd w:val="0"/>
-        <w:spacing w:after="0" w:line="240" w:lineRule="auto"/>
-        <w:ind w:firstLine="567"/>
-        <w:jc w:val="both"/>
-        <w:rPr>
-          <w:rFonts w:ascii="Times New Roman" w:eastAsia="Times New Roman" w:hAnsi="Times New Roman" w:cs="Times New Roman"/>
-        </w:rPr>
-      </w:pPr>
-    </w:p>
-    <w:p>
-      <w:pPr>
-        <w:shd w:val="clear" w:color="auto" w:fill="FFFFFF"/>
-        <w:autoSpaceDE w:val="0"/>
-        <w:autoSpaceDN w:val="0"/>
-        <w:adjustRightInd w:val="0"/>
-        <w:spacing w:after="0" w:line="240" w:lineRule="auto"/>
-        <w:ind w:firstLine="567"/>
-        <w:jc w:val="both"/>
-        <w:rPr>
-          <w:rFonts w:ascii="Times New Roman" w:eastAsia="Times New Roman" w:hAnsi="Times New Roman" w:cs="Times New Roman"/>
-        </w:rPr>
-      </w:pPr>
-    </w:p>
-    <w:p>
-      <w:pPr>
-        <w:shd w:val="clear" w:color="auto" w:fill="FFFFFF"/>
-        <w:autoSpaceDE w:val="0"/>
-        <w:autoSpaceDN w:val="0"/>
-        <w:adjustRightInd w:val="0"/>
-        <w:spacing w:after="0" w:line="240" w:lineRule="auto"/>
-        <w:ind w:firstLine="567"/>
-        <w:jc w:val="both"/>
-        <w:rPr>
-          <w:rFonts w:ascii="Times New Roman" w:eastAsia="Times New Roman" w:hAnsi="Times New Roman" w:cs="Times New Roman"/>
-        </w:rPr>
-      </w:pPr>
-    </w:p>
-    <w:p>
-      <w:pPr>
-        <w:shd w:val="clear" w:color="auto" w:fill="FFFFFF"/>
-        <w:autoSpaceDE w:val="0"/>
-        <w:autoSpaceDN w:val="0"/>
-        <w:adjustRightInd w:val="0"/>
-        <w:spacing w:after="0" w:line="240" w:lineRule="auto"/>
-        <w:ind w:firstLine="567"/>
-        <w:jc w:val="both"/>
-        <w:rPr>
-          <w:rFonts w:ascii="Times New Roman" w:eastAsia="Times New Roman" w:hAnsi="Times New Roman" w:cs="Times New Roman"/>
-        </w:rPr>
-      </w:pPr>
-    </w:p>
-    <w:p>
-      <w:pPr>
-        <w:shd w:val="clear" w:color="auto" w:fill="FFFFFF"/>
-        <w:autoSpaceDE w:val="0"/>
-        <w:autoSpaceDN w:val="0"/>
-        <w:adjustRightInd w:val="0"/>
-        <w:spacing w:after="0" w:line="240" w:lineRule="auto"/>
-        <w:ind w:firstLine="567"/>
-        <w:jc w:val="both"/>
-        <w:rPr>
-          <w:rFonts w:ascii="Times New Roman" w:eastAsia="Times New Roman" w:hAnsi="Times New Roman" w:cs="Times New Roman"/>
-        </w:rPr>
-      </w:pPr>
-    </w:p>
-    <w:p>
-      <w:pPr>
-        <w:shd w:val="clear" w:color="auto" w:fill="FFFFFF"/>
-        <w:autoSpaceDE w:val="0"/>
-        <w:autoSpaceDN w:val="0"/>
-        <w:adjustRightInd w:val="0"/>
-        <w:spacing w:after="0" w:line="240" w:lineRule="auto"/>
-        <w:ind w:firstLine="567"/>
-        <w:jc w:val="both"/>
-        <w:rPr>
-          <w:rFonts w:ascii="Times New Roman" w:eastAsia="Times New Roman" w:hAnsi="Times New Roman" w:cs="Times New Roman"/>
-        </w:rPr>
-      </w:pPr>
-    </w:p>
-    <w:p>
-      <w:pPr>
-        <w:shd w:val="clear" w:color="auto" w:fill="FFFFFF"/>
-        <w:autoSpaceDE w:val="0"/>
-        <w:autoSpaceDN w:val="0"/>
-        <w:adjustRightInd w:val="0"/>
-        <w:spacing w:after="0" w:line="240" w:lineRule="auto"/>
-        <w:ind w:firstLine="567"/>
-        <w:jc w:val="both"/>
-        <w:rPr>
-          <w:rFonts w:ascii="Times New Roman" w:eastAsia="Times New Roman" w:hAnsi="Times New Roman" w:cs="Times New Roman"/>
-        </w:rPr>
-      </w:pPr>
-    </w:p>
-    <w:p>
-      <w:pPr>
-        <w:shd w:val="clear" w:color="auto" w:fill="FFFFFF"/>
-        <w:autoSpaceDE w:val="0"/>
-        <w:autoSpaceDN w:val="0"/>
-        <w:adjustRightInd w:val="0"/>
-        <w:spacing w:after="0" w:line="240" w:lineRule="auto"/>
-        <w:ind w:firstLine="567"/>
-        <w:jc w:val="both"/>
-        <w:rPr>
-          <w:rFonts w:ascii="Times New Roman" w:eastAsia="Times New Roman" w:hAnsi="Times New Roman" w:cs="Times New Roman"/>
-        </w:rPr>
-      </w:pPr>
-    </w:p>
-    <w:p>
-      <w:pPr>
-        <w:shd w:val="clear" w:color="auto" w:fill="FFFFFF"/>
-        <w:autoSpaceDE w:val="0"/>
-        <w:autoSpaceDN w:val="0"/>
-        <w:adjustRightInd w:val="0"/>
-        <w:spacing w:after="0" w:line="240" w:lineRule="auto"/>
-        <w:ind w:firstLine="567"/>
-        <w:jc w:val="both"/>
-        <w:rPr>
-          <w:rFonts w:ascii="Times New Roman" w:eastAsia="Times New Roman" w:hAnsi="Times New Roman" w:cs="Times New Roman"/>
-        </w:rPr>
-      </w:pPr>
-    </w:p>
-    <w:p>
-      <w:pPr>
-        <w:shd w:val="clear" w:color="auto" w:fill="FFFFFF"/>
-        <w:autoSpaceDE w:val="0"/>
-        <w:autoSpaceDN w:val="0"/>
-        <w:adjustRightInd w:val="0"/>
-        <w:spacing w:after="0" w:line="240" w:lineRule="auto"/>
-        <w:ind w:firstLine="567"/>
-        <w:jc w:val="both"/>
-        <w:rPr>
-          <w:rFonts w:ascii="Times New Roman" w:eastAsia="Times New Roman" w:hAnsi="Times New Roman" w:cs="Times New Roman"/>
-        </w:rPr>
-      </w:pPr>
-    </w:p>
-    <w:p>
-      <w:pPr>
-        <w:shd w:val="clear" w:color="auto" w:fill="FFFFFF"/>
-        <w:autoSpaceDE w:val="0"/>
-        <w:autoSpaceDN w:val="0"/>
-        <w:adjustRightInd w:val="0"/>
-        <w:spacing w:after="0" w:line="240" w:lineRule="auto"/>
-        <w:ind w:firstLine="567"/>
-        <w:jc w:val="both"/>
-        <w:rPr>
-          <w:rFonts w:ascii="Times New Roman" w:eastAsia="Times New Roman" w:hAnsi="Times New Roman" w:cs="Times New Roman"/>
-        </w:rPr>
-      </w:pPr>
-    </w:p>
-    <w:p>
-      <w:pPr>
-        <w:shd w:val="clear" w:color="auto" w:fill="FFFFFF"/>
-        <w:autoSpaceDE w:val="0"/>
-        <w:autoSpaceDN w:val="0"/>
-        <w:adjustRightInd w:val="0"/>
-        <w:spacing w:after="0" w:line="240" w:lineRule="auto"/>
-        <w:ind w:firstLine="567"/>
-        <w:jc w:val="both"/>
-        <w:rPr>
-          <w:rFonts w:ascii="Times New Roman" w:eastAsia="Times New Roman" w:hAnsi="Times New Roman" w:cs="Times New Roman"/>
-        </w:rPr>
-      </w:pPr>
-    </w:p>
-    <w:p>
-      <w:pPr>
-        <w:shd w:val="clear" w:color="auto" w:fill="FFFFFF"/>
-        <w:autoSpaceDE w:val="0"/>
-        <w:autoSpaceDN w:val="0"/>
-        <w:adjustRightInd w:val="0"/>
-        <w:spacing w:after="0" w:line="240" w:lineRule="auto"/>
-        <w:ind w:firstLine="567"/>
-        <w:jc w:val="both"/>
-        <w:rPr>
-          <w:rFonts w:ascii="Times New Roman" w:eastAsia="Times New Roman" w:hAnsi="Times New Roman" w:cs="Times New Roman"/>
-        </w:rPr>
-      </w:pPr>
+          <w:b/>
+          <w:bCs/>
+          <w:i/>
+          <w:iCs/>
+          <w:sz w:val="22"/>
+          <w:szCs w:val="22"/>
+        </w:rPr>
+      </w:pPr>
+      <w:r>
+        <w:rPr>
+          <w:b/>
+          <w:bCs/>
+          <w:i/>
+          <w:iCs/>
+          <w:sz w:val="22"/>
+          <w:szCs w:val="22"/>
+        </w:rPr>
+        <w:lastRenderedPageBreak/>
+        <w:t xml:space="preserve">Литература и примечания: </w:t>
+      </w:r>
     </w:p>
     <w:p>
       <w:pPr>
@@ -4267,556 +4545,9 @@
         <w:spacing w:after="0" w:line="240" w:lineRule="auto"/>
         <w:jc w:val="both"/>
         <w:rPr>
-          <w:rFonts w:ascii="Times New Roman" w:eastAsia="Times New Roman" w:hAnsi="Times New Roman" w:cs="Times New Roman"/>
-        </w:rPr>
-      </w:pPr>
-    </w:p>
-    <w:p>
-      <w:pPr>
-        <w:shd w:val="clear" w:color="auto" w:fill="FFFFFF"/>
-        <w:autoSpaceDE w:val="0"/>
-        <w:autoSpaceDN w:val="0"/>
-        <w:adjustRightInd w:val="0"/>
-        <w:spacing w:after="0" w:line="240" w:lineRule="auto"/>
-        <w:ind w:firstLine="567"/>
-        <w:jc w:val="both"/>
-        <w:rPr>
-          <w:rFonts w:ascii="Times New Roman" w:eastAsia="Times New Roman" w:hAnsi="Times New Roman" w:cs="Times New Roman"/>
-        </w:rPr>
-      </w:pPr>
-    </w:p>
-    <w:p>
-      <w:pPr>
-        <w:shd w:val="clear" w:color="auto" w:fill="FFFFFF"/>
-        <w:autoSpaceDE w:val="0"/>
-        <w:autoSpaceDN w:val="0"/>
-        <w:adjustRightInd w:val="0"/>
-        <w:spacing w:after="0" w:line="240" w:lineRule="auto"/>
-        <w:ind w:firstLine="567"/>
-        <w:jc w:val="both"/>
-        <w:rPr>
-          <w:rFonts w:ascii="Times New Roman" w:eastAsia="Times New Roman" w:hAnsi="Times New Roman" w:cs="Times New Roman"/>
-        </w:rPr>
-      </w:pPr>
-    </w:p>
-    <w:p>
-      <w:pPr>
-        <w:shd w:val="clear" w:color="auto" w:fill="FFFFFF"/>
-        <w:autoSpaceDE w:val="0"/>
-        <w:autoSpaceDN w:val="0"/>
-        <w:adjustRightInd w:val="0"/>
-        <w:spacing w:after="0" w:line="240" w:lineRule="auto"/>
-        <w:ind w:firstLine="567"/>
-        <w:jc w:val="both"/>
-        <w:rPr>
-          <w:rFonts w:ascii="Times New Roman" w:eastAsia="Times New Roman" w:hAnsi="Times New Roman" w:cs="Times New Roman"/>
-        </w:rPr>
-      </w:pPr>
-    </w:p>
-    <w:p>
-      <w:pPr>
-        <w:shd w:val="clear" w:color="auto" w:fill="FFFFFF"/>
-        <w:autoSpaceDE w:val="0"/>
-        <w:autoSpaceDN w:val="0"/>
-        <w:adjustRightInd w:val="0"/>
-        <w:spacing w:after="0" w:line="240" w:lineRule="auto"/>
-        <w:ind w:firstLine="567"/>
-        <w:jc w:val="both"/>
-        <w:rPr>
-          <w:rFonts w:ascii="Times New Roman" w:eastAsia="Times New Roman" w:hAnsi="Times New Roman" w:cs="Times New Roman"/>
-        </w:rPr>
-      </w:pPr>
-    </w:p>
-    <w:p>
-      <w:pPr>
-        <w:shd w:val="clear" w:color="auto" w:fill="FFFFFF"/>
-        <w:autoSpaceDE w:val="0"/>
-        <w:autoSpaceDN w:val="0"/>
-        <w:adjustRightInd w:val="0"/>
-        <w:spacing w:after="0" w:line="240" w:lineRule="auto"/>
-        <w:ind w:firstLine="567"/>
-        <w:jc w:val="both"/>
-        <w:rPr>
-          <w:rFonts w:ascii="Times New Roman" w:eastAsia="Times New Roman" w:hAnsi="Times New Roman" w:cs="Times New Roman"/>
-        </w:rPr>
-      </w:pPr>
-    </w:p>
-    <w:p>
-      <w:pPr>
-        <w:shd w:val="clear" w:color="auto" w:fill="FFFFFF"/>
-        <w:autoSpaceDE w:val="0"/>
-        <w:autoSpaceDN w:val="0"/>
-        <w:adjustRightInd w:val="0"/>
-        <w:spacing w:after="0" w:line="240" w:lineRule="auto"/>
-        <w:ind w:firstLine="567"/>
-        <w:jc w:val="both"/>
-        <w:rPr>
-          <w:rFonts w:ascii="Times New Roman" w:eastAsia="Times New Roman" w:hAnsi="Times New Roman" w:cs="Times New Roman"/>
-        </w:rPr>
-      </w:pPr>
-    </w:p>
-    <w:p>
-      <w:pPr>
-        <w:shd w:val="clear" w:color="auto" w:fill="FFFFFF"/>
-        <w:autoSpaceDE w:val="0"/>
-        <w:autoSpaceDN w:val="0"/>
-        <w:adjustRightInd w:val="0"/>
-        <w:spacing w:after="0" w:line="240" w:lineRule="auto"/>
-        <w:ind w:firstLine="567"/>
-        <w:jc w:val="both"/>
-        <w:rPr>
-          <w:rFonts w:ascii="Times New Roman" w:eastAsia="Times New Roman" w:hAnsi="Times New Roman" w:cs="Times New Roman"/>
-        </w:rPr>
-      </w:pPr>
-    </w:p>
-    <w:p>
-      <w:pPr>
-        <w:shd w:val="clear" w:color="auto" w:fill="FFFFFF"/>
-        <w:autoSpaceDE w:val="0"/>
-        <w:autoSpaceDN w:val="0"/>
-        <w:adjustRightInd w:val="0"/>
-        <w:spacing w:after="0" w:line="240" w:lineRule="auto"/>
-        <w:ind w:firstLine="567"/>
-        <w:jc w:val="both"/>
-        <w:rPr>
-          <w:rFonts w:ascii="Times New Roman" w:eastAsia="Times New Roman" w:hAnsi="Times New Roman" w:cs="Times New Roman"/>
-        </w:rPr>
-      </w:pPr>
-    </w:p>
-    <w:p>
-      <w:pPr>
-        <w:shd w:val="clear" w:color="auto" w:fill="FFFFFF"/>
-        <w:autoSpaceDE w:val="0"/>
-        <w:autoSpaceDN w:val="0"/>
-        <w:adjustRightInd w:val="0"/>
-        <w:spacing w:after="0" w:line="240" w:lineRule="auto"/>
-        <w:ind w:firstLine="567"/>
-        <w:jc w:val="both"/>
-        <w:rPr>
-          <w:rFonts w:ascii="Times New Roman" w:eastAsia="Times New Roman" w:hAnsi="Times New Roman" w:cs="Times New Roman"/>
-        </w:rPr>
-      </w:pPr>
-    </w:p>
-    <w:p>
-      <w:pPr>
-        <w:shd w:val="clear" w:color="auto" w:fill="FFFFFF"/>
-        <w:autoSpaceDE w:val="0"/>
-        <w:autoSpaceDN w:val="0"/>
-        <w:adjustRightInd w:val="0"/>
-        <w:spacing w:after="0" w:line="240" w:lineRule="auto"/>
-        <w:ind w:firstLine="567"/>
-        <w:jc w:val="both"/>
-        <w:rPr>
-          <w:rFonts w:ascii="Times New Roman" w:eastAsia="Times New Roman" w:hAnsi="Times New Roman" w:cs="Times New Roman"/>
-        </w:rPr>
-      </w:pPr>
-    </w:p>
-    <w:p>
-      <w:pPr>
-        <w:shd w:val="clear" w:color="auto" w:fill="FFFFFF"/>
-        <w:autoSpaceDE w:val="0"/>
-        <w:autoSpaceDN w:val="0"/>
-        <w:adjustRightInd w:val="0"/>
-        <w:spacing w:after="0" w:line="240" w:lineRule="auto"/>
-        <w:ind w:firstLine="567"/>
-        <w:jc w:val="both"/>
-        <w:rPr>
-          <w:rFonts w:ascii="Times New Roman" w:eastAsia="Times New Roman" w:hAnsi="Times New Roman" w:cs="Times New Roman"/>
-        </w:rPr>
-      </w:pPr>
-    </w:p>
-    <w:p>
-      <w:pPr>
-        <w:shd w:val="clear" w:color="auto" w:fill="FFFFFF"/>
-        <w:autoSpaceDE w:val="0"/>
-        <w:autoSpaceDN w:val="0"/>
-        <w:adjustRightInd w:val="0"/>
-        <w:spacing w:after="0" w:line="240" w:lineRule="auto"/>
-        <w:ind w:firstLine="567"/>
-        <w:jc w:val="both"/>
-        <w:rPr>
-          <w:rFonts w:ascii="Times New Roman" w:eastAsia="Times New Roman" w:hAnsi="Times New Roman" w:cs="Times New Roman"/>
-        </w:rPr>
-      </w:pPr>
-    </w:p>
-    <w:p>
-      <w:pPr>
-        <w:shd w:val="clear" w:color="auto" w:fill="FFFFFF"/>
-        <w:autoSpaceDE w:val="0"/>
-        <w:autoSpaceDN w:val="0"/>
-        <w:adjustRightInd w:val="0"/>
-        <w:spacing w:after="0" w:line="240" w:lineRule="auto"/>
-        <w:ind w:firstLine="567"/>
-        <w:jc w:val="both"/>
-        <w:rPr>
-          <w:rFonts w:ascii="Times New Roman" w:eastAsia="Times New Roman" w:hAnsi="Times New Roman" w:cs="Times New Roman"/>
-        </w:rPr>
-      </w:pPr>
-    </w:p>
-    <w:p>
-      <w:pPr>
-        <w:shd w:val="clear" w:color="auto" w:fill="FFFFFF"/>
-        <w:autoSpaceDE w:val="0"/>
-        <w:autoSpaceDN w:val="0"/>
-        <w:adjustRightInd w:val="0"/>
-        <w:spacing w:after="0" w:line="240" w:lineRule="auto"/>
-        <w:ind w:firstLine="567"/>
-        <w:jc w:val="both"/>
-        <w:rPr>
-          <w:rFonts w:ascii="Times New Roman" w:eastAsia="Times New Roman" w:hAnsi="Times New Roman" w:cs="Times New Roman"/>
-        </w:rPr>
-      </w:pPr>
-    </w:p>
-    <w:p>
-      <w:pPr>
-        <w:shd w:val="clear" w:color="auto" w:fill="FFFFFF"/>
-        <w:autoSpaceDE w:val="0"/>
-        <w:autoSpaceDN w:val="0"/>
-        <w:adjustRightInd w:val="0"/>
-        <w:spacing w:after="0" w:line="240" w:lineRule="auto"/>
-        <w:ind w:firstLine="567"/>
-        <w:jc w:val="both"/>
-        <w:rPr>
-          <w:rFonts w:ascii="Times New Roman" w:eastAsia="Times New Roman" w:hAnsi="Times New Roman" w:cs="Times New Roman"/>
-        </w:rPr>
-      </w:pPr>
-    </w:p>
-    <w:p>
-      <w:pPr>
-        <w:shd w:val="clear" w:color="auto" w:fill="FFFFFF"/>
-        <w:autoSpaceDE w:val="0"/>
-        <w:autoSpaceDN w:val="0"/>
-        <w:adjustRightInd w:val="0"/>
-        <w:spacing w:after="0" w:line="240" w:lineRule="auto"/>
-        <w:ind w:firstLine="567"/>
-        <w:jc w:val="both"/>
-        <w:rPr>
-          <w:rFonts w:ascii="Times New Roman" w:eastAsia="Times New Roman" w:hAnsi="Times New Roman" w:cs="Times New Roman"/>
-        </w:rPr>
-      </w:pPr>
-    </w:p>
-    <w:p>
-      <w:pPr>
-        <w:shd w:val="clear" w:color="auto" w:fill="FFFFFF"/>
-        <w:autoSpaceDE w:val="0"/>
-        <w:autoSpaceDN w:val="0"/>
-        <w:adjustRightInd w:val="0"/>
-        <w:spacing w:after="0" w:line="240" w:lineRule="auto"/>
-        <w:ind w:firstLine="567"/>
-        <w:jc w:val="both"/>
-        <w:rPr>
-          <w:rFonts w:ascii="Times New Roman" w:eastAsia="Times New Roman" w:hAnsi="Times New Roman" w:cs="Times New Roman"/>
-        </w:rPr>
-      </w:pPr>
-    </w:p>
-    <w:p>
-      <w:pPr>
-        <w:shd w:val="clear" w:color="auto" w:fill="FFFFFF"/>
-        <w:autoSpaceDE w:val="0"/>
-        <w:autoSpaceDN w:val="0"/>
-        <w:adjustRightInd w:val="0"/>
-        <w:spacing w:after="0" w:line="240" w:lineRule="auto"/>
-        <w:ind w:firstLine="567"/>
-        <w:jc w:val="both"/>
-        <w:rPr>
-          <w:rFonts w:ascii="Times New Roman" w:eastAsia="Times New Roman" w:hAnsi="Times New Roman" w:cs="Times New Roman"/>
-        </w:rPr>
-      </w:pPr>
-    </w:p>
-    <w:p>
-      <w:pPr>
-        <w:shd w:val="clear" w:color="auto" w:fill="FFFFFF"/>
-        <w:autoSpaceDE w:val="0"/>
-        <w:autoSpaceDN w:val="0"/>
-        <w:adjustRightInd w:val="0"/>
-        <w:spacing w:after="0" w:line="240" w:lineRule="auto"/>
-        <w:ind w:firstLine="567"/>
-        <w:jc w:val="both"/>
-        <w:rPr>
-          <w:rFonts w:ascii="Times New Roman" w:eastAsia="Times New Roman" w:hAnsi="Times New Roman" w:cs="Times New Roman"/>
-        </w:rPr>
-      </w:pPr>
-    </w:p>
-    <w:p>
-      <w:pPr>
-        <w:shd w:val="clear" w:color="auto" w:fill="FFFFFF"/>
-        <w:autoSpaceDE w:val="0"/>
-        <w:autoSpaceDN w:val="0"/>
-        <w:adjustRightInd w:val="0"/>
-        <w:spacing w:after="0" w:line="240" w:lineRule="auto"/>
-        <w:ind w:firstLine="567"/>
-        <w:jc w:val="both"/>
-        <w:rPr>
-          <w:rFonts w:ascii="Times New Roman" w:eastAsia="Times New Roman" w:hAnsi="Times New Roman" w:cs="Times New Roman"/>
-        </w:rPr>
-      </w:pPr>
-    </w:p>
-    <w:p>
-      <w:pPr>
-        <w:shd w:val="clear" w:color="auto" w:fill="FFFFFF"/>
-        <w:autoSpaceDE w:val="0"/>
-        <w:autoSpaceDN w:val="0"/>
-        <w:adjustRightInd w:val="0"/>
-        <w:spacing w:after="0" w:line="240" w:lineRule="auto"/>
-        <w:ind w:firstLine="567"/>
-        <w:jc w:val="both"/>
-        <w:rPr>
-          <w:rFonts w:ascii="Times New Roman" w:eastAsia="Times New Roman" w:hAnsi="Times New Roman" w:cs="Times New Roman"/>
-        </w:rPr>
-      </w:pPr>
-    </w:p>
-    <w:p>
-      <w:pPr>
-        <w:shd w:val="clear" w:color="auto" w:fill="FFFFFF"/>
-        <w:autoSpaceDE w:val="0"/>
-        <w:autoSpaceDN w:val="0"/>
-        <w:adjustRightInd w:val="0"/>
-        <w:spacing w:after="0" w:line="240" w:lineRule="auto"/>
-        <w:ind w:firstLine="567"/>
-        <w:jc w:val="both"/>
-        <w:rPr>
-          <w:rFonts w:ascii="Times New Roman" w:eastAsia="Times New Roman" w:hAnsi="Times New Roman" w:cs="Times New Roman"/>
-        </w:rPr>
-      </w:pPr>
-    </w:p>
-    <w:p>
-      <w:pPr>
-        <w:shd w:val="clear" w:color="auto" w:fill="FFFFFF"/>
-        <w:autoSpaceDE w:val="0"/>
-        <w:autoSpaceDN w:val="0"/>
-        <w:adjustRightInd w:val="0"/>
-        <w:spacing w:after="0" w:line="240" w:lineRule="auto"/>
-        <w:ind w:firstLine="567"/>
-        <w:jc w:val="both"/>
-        <w:rPr>
-          <w:rFonts w:ascii="Times New Roman" w:eastAsia="Times New Roman" w:hAnsi="Times New Roman" w:cs="Times New Roman"/>
-        </w:rPr>
-      </w:pPr>
-    </w:p>
-    <w:p>
-      <w:pPr>
-        <w:shd w:val="clear" w:color="auto" w:fill="FFFFFF"/>
-        <w:autoSpaceDE w:val="0"/>
-        <w:autoSpaceDN w:val="0"/>
-        <w:adjustRightInd w:val="0"/>
-        <w:spacing w:after="0" w:line="240" w:lineRule="auto"/>
-        <w:ind w:firstLine="567"/>
-        <w:jc w:val="both"/>
-        <w:rPr>
-          <w:rFonts w:ascii="Times New Roman" w:eastAsia="Times New Roman" w:hAnsi="Times New Roman" w:cs="Times New Roman"/>
-        </w:rPr>
-      </w:pPr>
-    </w:p>
-    <w:p>
-      <w:pPr>
-        <w:shd w:val="clear" w:color="auto" w:fill="FFFFFF"/>
-        <w:autoSpaceDE w:val="0"/>
-        <w:autoSpaceDN w:val="0"/>
-        <w:adjustRightInd w:val="0"/>
-        <w:spacing w:after="0" w:line="240" w:lineRule="auto"/>
-        <w:ind w:firstLine="567"/>
-        <w:jc w:val="both"/>
-        <w:rPr>
-          <w:rFonts w:ascii="Times New Roman" w:eastAsia="Times New Roman" w:hAnsi="Times New Roman" w:cs="Times New Roman"/>
-        </w:rPr>
-      </w:pPr>
-    </w:p>
-    <w:p>
-      <w:pPr>
-        <w:shd w:val="clear" w:color="auto" w:fill="FFFFFF"/>
-        <w:autoSpaceDE w:val="0"/>
-        <w:autoSpaceDN w:val="0"/>
-        <w:adjustRightInd w:val="0"/>
-        <w:spacing w:after="0" w:line="240" w:lineRule="auto"/>
-        <w:ind w:firstLine="567"/>
-        <w:jc w:val="both"/>
-        <w:rPr>
-          <w:rFonts w:ascii="Times New Roman" w:eastAsia="Times New Roman" w:hAnsi="Times New Roman" w:cs="Times New Roman"/>
-        </w:rPr>
-      </w:pPr>
-    </w:p>
-    <w:p>
-      <w:pPr>
-        <w:shd w:val="clear" w:color="auto" w:fill="FFFFFF"/>
-        <w:autoSpaceDE w:val="0"/>
-        <w:autoSpaceDN w:val="0"/>
-        <w:adjustRightInd w:val="0"/>
-        <w:spacing w:after="0" w:line="240" w:lineRule="auto"/>
-        <w:ind w:firstLine="567"/>
-        <w:jc w:val="both"/>
-        <w:rPr>
-          <w:rFonts w:ascii="Times New Roman" w:eastAsia="Times New Roman" w:hAnsi="Times New Roman" w:cs="Times New Roman"/>
-        </w:rPr>
-      </w:pPr>
-    </w:p>
-    <w:p>
-      <w:pPr>
-        <w:shd w:val="clear" w:color="auto" w:fill="FFFFFF"/>
-        <w:autoSpaceDE w:val="0"/>
-        <w:autoSpaceDN w:val="0"/>
-        <w:adjustRightInd w:val="0"/>
-        <w:spacing w:after="0" w:line="240" w:lineRule="auto"/>
-        <w:ind w:firstLine="567"/>
-        <w:jc w:val="both"/>
-        <w:rPr>
-          <w:rFonts w:ascii="Times New Roman" w:eastAsia="Times New Roman" w:hAnsi="Times New Roman" w:cs="Times New Roman"/>
-        </w:rPr>
-      </w:pPr>
-    </w:p>
-    <w:p>
-      <w:pPr>
-        <w:shd w:val="clear" w:color="auto" w:fill="FFFFFF"/>
-        <w:autoSpaceDE w:val="0"/>
-        <w:autoSpaceDN w:val="0"/>
-        <w:adjustRightInd w:val="0"/>
-        <w:spacing w:after="0" w:line="240" w:lineRule="auto"/>
-        <w:ind w:firstLine="567"/>
-        <w:jc w:val="both"/>
-        <w:rPr>
-          <w:rFonts w:ascii="Times New Roman" w:eastAsia="Times New Roman" w:hAnsi="Times New Roman" w:cs="Times New Roman"/>
-        </w:rPr>
-      </w:pPr>
-    </w:p>
-    <w:p>
-      <w:pPr>
-        <w:shd w:val="clear" w:color="auto" w:fill="FFFFFF"/>
-        <w:autoSpaceDE w:val="0"/>
-        <w:autoSpaceDN w:val="0"/>
-        <w:adjustRightInd w:val="0"/>
-        <w:spacing w:after="0" w:line="240" w:lineRule="auto"/>
-        <w:ind w:firstLine="567"/>
-        <w:jc w:val="both"/>
-        <w:rPr>
-          <w:rFonts w:ascii="Times New Roman" w:eastAsia="Times New Roman" w:hAnsi="Times New Roman" w:cs="Times New Roman"/>
-        </w:rPr>
-      </w:pPr>
-    </w:p>
-    <w:p>
-      <w:pPr>
-        <w:shd w:val="clear" w:color="auto" w:fill="FFFFFF"/>
-        <w:autoSpaceDE w:val="0"/>
-        <w:autoSpaceDN w:val="0"/>
-        <w:adjustRightInd w:val="0"/>
-        <w:spacing w:after="0" w:line="240" w:lineRule="auto"/>
-        <w:ind w:firstLine="567"/>
-        <w:jc w:val="both"/>
-        <w:rPr>
-          <w:rFonts w:ascii="Times New Roman" w:eastAsia="Times New Roman" w:hAnsi="Times New Roman" w:cs="Times New Roman"/>
-        </w:rPr>
-      </w:pPr>
-    </w:p>
-    <w:p>
-      <w:pPr>
-        <w:shd w:val="clear" w:color="auto" w:fill="FFFFFF"/>
-        <w:autoSpaceDE w:val="0"/>
-        <w:autoSpaceDN w:val="0"/>
-        <w:adjustRightInd w:val="0"/>
-        <w:spacing w:after="0" w:line="240" w:lineRule="auto"/>
-        <w:ind w:firstLine="567"/>
-        <w:jc w:val="both"/>
-        <w:rPr>
-          <w:rFonts w:ascii="Times New Roman" w:eastAsia="Times New Roman" w:hAnsi="Times New Roman" w:cs="Times New Roman"/>
-        </w:rPr>
-      </w:pPr>
-    </w:p>
-    <w:p>
-      <w:pPr>
-        <w:shd w:val="clear" w:color="auto" w:fill="FFFFFF"/>
-        <w:autoSpaceDE w:val="0"/>
-        <w:autoSpaceDN w:val="0"/>
-        <w:adjustRightInd w:val="0"/>
-        <w:spacing w:after="0" w:line="240" w:lineRule="auto"/>
-        <w:ind w:firstLine="567"/>
-        <w:jc w:val="both"/>
-        <w:rPr>
-          <w:rFonts w:ascii="Times New Roman" w:eastAsia="Times New Roman" w:hAnsi="Times New Roman" w:cs="Times New Roman"/>
-        </w:rPr>
-      </w:pPr>
-    </w:p>
-    <w:p>
-      <w:pPr>
-        <w:shd w:val="clear" w:color="auto" w:fill="FFFFFF"/>
-        <w:autoSpaceDE w:val="0"/>
-        <w:autoSpaceDN w:val="0"/>
-        <w:adjustRightInd w:val="0"/>
-        <w:spacing w:after="0" w:line="240" w:lineRule="auto"/>
-        <w:ind w:firstLine="567"/>
-        <w:jc w:val="both"/>
-        <w:rPr>
-          <w:rFonts w:ascii="Times New Roman" w:eastAsia="Times New Roman" w:hAnsi="Times New Roman" w:cs="Times New Roman"/>
-        </w:rPr>
-      </w:pPr>
-    </w:p>
-    <w:p>
-      <w:pPr>
-        <w:shd w:val="clear" w:color="auto" w:fill="FFFFFF"/>
-        <w:autoSpaceDE w:val="0"/>
-        <w:autoSpaceDN w:val="0"/>
-        <w:adjustRightInd w:val="0"/>
-        <w:spacing w:after="0" w:line="240" w:lineRule="auto"/>
-        <w:ind w:firstLine="567"/>
-        <w:jc w:val="both"/>
-        <w:rPr>
-          <w:rFonts w:ascii="Times New Roman" w:eastAsia="Times New Roman" w:hAnsi="Times New Roman" w:cs="Times New Roman"/>
-        </w:rPr>
-      </w:pPr>
-    </w:p>
-    <w:p>
-      <w:pPr>
-        <w:shd w:val="clear" w:color="auto" w:fill="FFFFFF"/>
-        <w:autoSpaceDE w:val="0"/>
-        <w:autoSpaceDN w:val="0"/>
-        <w:adjustRightInd w:val="0"/>
-        <w:spacing w:after="0" w:line="240" w:lineRule="auto"/>
-        <w:ind w:firstLine="567"/>
-        <w:jc w:val="both"/>
-        <w:rPr>
-          <w:rFonts w:ascii="Times New Roman" w:eastAsia="Times New Roman" w:hAnsi="Times New Roman" w:cs="Times New Roman"/>
-        </w:rPr>
-      </w:pPr>
-    </w:p>
-    <w:p>
-      <w:pPr>
-        <w:shd w:val="clear" w:color="auto" w:fill="FFFFFF"/>
-        <w:autoSpaceDE w:val="0"/>
-        <w:autoSpaceDN w:val="0"/>
-        <w:adjustRightInd w:val="0"/>
-        <w:spacing w:after="0" w:line="240" w:lineRule="auto"/>
-        <w:ind w:firstLine="567"/>
-        <w:jc w:val="both"/>
-        <w:rPr>
-          <w:rFonts w:ascii="Times New Roman" w:eastAsia="Times New Roman" w:hAnsi="Times New Roman" w:cs="Times New Roman"/>
-        </w:rPr>
-      </w:pPr>
-    </w:p>
-    <w:p>
-      <w:pPr>
-        <w:pStyle w:val="Default"/>
-        <w:tabs>
-          <w:tab w:val="left" w:pos="180"/>
-        </w:tabs>
-        <w:ind w:firstLine="540"/>
-        <w:jc w:val="both"/>
-        <w:rPr>
-          <w:b/>
-          <w:bCs/>
-          <w:i/>
-          <w:iCs/>
-          <w:sz w:val="22"/>
-          <w:szCs w:val="22"/>
-        </w:rPr>
-      </w:pPr>
-      <w:r>
-        <w:rPr>
-          <w:b/>
-          <w:bCs/>
-          <w:i/>
-          <w:iCs/>
-          <w:sz w:val="22"/>
-          <w:szCs w:val="22"/>
-        </w:rPr>
-        <w:t xml:space="preserve">Литература и примечания: </w:t>
-      </w:r>
+          <w:rFonts w:ascii="Times New Roman" w:hAnsi="Times New Roman" w:cs="Times New Roman"/>
+        </w:rPr>
+      </w:pPr>
     </w:p>
     <w:p>
       <w:pPr>
@@ -4827,9 +4558,262 @@
         <w:spacing w:after="0" w:line="240" w:lineRule="auto"/>
         <w:jc w:val="both"/>
         <w:rPr>
-          <w:rFonts w:ascii="Times New Roman" w:hAnsi="Times New Roman" w:cs="Times New Roman"/>
-        </w:rPr>
-      </w:pPr>
+          <w:rStyle w:val="a4"/>
+          <w:rFonts w:ascii="Times New Roman" w:hAnsi="Times New Roman" w:cs="Times New Roman"/>
+        </w:rPr>
+      </w:pPr>
+      <w:r>
+        <w:rPr>
+          <w:rFonts w:ascii="Times New Roman" w:hAnsi="Times New Roman" w:cs="Times New Roman"/>
+        </w:rPr>
+        <w:t xml:space="preserve">[1] </w:t>
+      </w:r>
+      <w:r>
+        <w:rPr>
+          <w:rFonts w:ascii="Times New Roman" w:hAnsi="Times New Roman" w:cs="Times New Roman"/>
+        </w:rPr>
+        <w:t xml:space="preserve">Комплекты ПО </w:t>
+      </w:r>
+      <w:r>
+        <w:rPr>
+          <w:rFonts w:ascii="Times New Roman" w:hAnsi="Times New Roman" w:cs="Times New Roman"/>
+          <w:lang w:val="en-US"/>
+        </w:rPr>
+        <w:t>S</w:t>
+      </w:r>
+      <w:r>
+        <w:rPr>
+          <w:rFonts w:ascii="Times New Roman" w:hAnsi="Times New Roman" w:cs="Times New Roman"/>
+        </w:rPr>
+        <w:t xml:space="preserve">-20 </w:t>
+      </w:r>
+      <w:hyperlink r:id="rId11" w:history="1">
+        <w:r>
+          <w:rPr>
+            <w:rStyle w:val="a4"/>
+            <w:rFonts w:ascii="Times New Roman" w:hAnsi="Times New Roman" w:cs="Times New Roman"/>
+            <w:lang w:val="en-US"/>
+          </w:rPr>
+          <w:t>https</w:t>
+        </w:r>
+        <w:r>
+          <w:rPr>
+            <w:rStyle w:val="a4"/>
+            <w:rFonts w:ascii="Times New Roman" w:hAnsi="Times New Roman" w:cs="Times New Roman"/>
+          </w:rPr>
+          <w:t>://</w:t>
+        </w:r>
+        <w:r>
+          <w:rPr>
+            <w:rStyle w:val="a4"/>
+            <w:rFonts w:ascii="Times New Roman" w:hAnsi="Times New Roman" w:cs="Times New Roman"/>
+            <w:lang w:val="en-US"/>
+          </w:rPr>
+          <w:t>www</w:t>
+        </w:r>
+        <w:r>
+          <w:rPr>
+            <w:rStyle w:val="a4"/>
+            <w:rFonts w:ascii="Times New Roman" w:hAnsi="Times New Roman" w:cs="Times New Roman"/>
+          </w:rPr>
+          <w:t>.</w:t>
+        </w:r>
+        <w:r>
+          <w:rPr>
+            <w:rStyle w:val="a4"/>
+            <w:rFonts w:ascii="Times New Roman" w:hAnsi="Times New Roman" w:cs="Times New Roman"/>
+            <w:lang w:val="en-US"/>
+          </w:rPr>
+          <w:t>perco</w:t>
+        </w:r>
+        <w:r>
+          <w:rPr>
+            <w:rStyle w:val="a4"/>
+            <w:rFonts w:ascii="Times New Roman" w:hAnsi="Times New Roman" w:cs="Times New Roman"/>
+          </w:rPr>
+          <w:t>.</w:t>
+        </w:r>
+        <w:r>
+          <w:rPr>
+            <w:rStyle w:val="a4"/>
+            <w:rFonts w:ascii="Times New Roman" w:hAnsi="Times New Roman" w:cs="Times New Roman"/>
+            <w:lang w:val="en-US"/>
+          </w:rPr>
+          <w:t>ru</w:t>
+        </w:r>
+        <w:r>
+          <w:rPr>
+            <w:rStyle w:val="a4"/>
+            <w:rFonts w:ascii="Times New Roman" w:hAnsi="Times New Roman" w:cs="Times New Roman"/>
+          </w:rPr>
+          <w:t>/</w:t>
+        </w:r>
+        <w:r>
+          <w:rPr>
+            <w:rStyle w:val="a4"/>
+            <w:rFonts w:ascii="Times New Roman" w:hAnsi="Times New Roman" w:cs="Times New Roman"/>
+            <w:lang w:val="en-US"/>
+          </w:rPr>
+          <w:t>products</w:t>
+        </w:r>
+        <w:r>
+          <w:rPr>
+            <w:rStyle w:val="a4"/>
+            <w:rFonts w:ascii="Times New Roman" w:hAnsi="Times New Roman" w:cs="Times New Roman"/>
+          </w:rPr>
+          <w:t>/</w:t>
+        </w:r>
+        <w:r>
+          <w:rPr>
+            <w:rStyle w:val="a4"/>
+            <w:rFonts w:ascii="Times New Roman" w:hAnsi="Times New Roman" w:cs="Times New Roman"/>
+            <w:lang w:val="en-US"/>
+          </w:rPr>
+          <w:t>sistemy</w:t>
+        </w:r>
+        <w:r>
+          <w:rPr>
+            <w:rStyle w:val="a4"/>
+            <w:rFonts w:ascii="Times New Roman" w:hAnsi="Times New Roman" w:cs="Times New Roman"/>
+          </w:rPr>
+          <w:t>-</w:t>
+        </w:r>
+        <w:r>
+          <w:rPr>
+            <w:rStyle w:val="a4"/>
+            <w:rFonts w:ascii="Times New Roman" w:hAnsi="Times New Roman" w:cs="Times New Roman"/>
+            <w:lang w:val="en-US"/>
+          </w:rPr>
+          <w:t>kontrolya</w:t>
+        </w:r>
+        <w:r>
+          <w:rPr>
+            <w:rStyle w:val="a4"/>
+            <w:rFonts w:ascii="Times New Roman" w:hAnsi="Times New Roman" w:cs="Times New Roman"/>
+          </w:rPr>
+          <w:t>-</w:t>
+        </w:r>
+        <w:r>
+          <w:rPr>
+            <w:rStyle w:val="a4"/>
+            <w:rFonts w:ascii="Times New Roman" w:hAnsi="Times New Roman" w:cs="Times New Roman"/>
+            <w:lang w:val="en-US"/>
+          </w:rPr>
+          <w:t>dostupa</w:t>
+        </w:r>
+        <w:r>
+          <w:rPr>
+            <w:rStyle w:val="a4"/>
+            <w:rFonts w:ascii="Times New Roman" w:hAnsi="Times New Roman" w:cs="Times New Roman"/>
+          </w:rPr>
+          <w:t>/</w:t>
+        </w:r>
+        <w:r>
+          <w:rPr>
+            <w:rStyle w:val="a4"/>
+            <w:rFonts w:ascii="Times New Roman" w:hAnsi="Times New Roman" w:cs="Times New Roman"/>
+            <w:lang w:val="en-US"/>
+          </w:rPr>
+          <w:t>sistema</w:t>
+        </w:r>
+        <w:r>
+          <w:rPr>
+            <w:rStyle w:val="a4"/>
+            <w:rFonts w:ascii="Times New Roman" w:hAnsi="Times New Roman" w:cs="Times New Roman"/>
+          </w:rPr>
+          <w:t>-</w:t>
+        </w:r>
+        <w:r>
+          <w:rPr>
+            <w:rStyle w:val="a4"/>
+            <w:rFonts w:ascii="Times New Roman" w:hAnsi="Times New Roman" w:cs="Times New Roman"/>
+            <w:lang w:val="en-US"/>
+          </w:rPr>
+          <w:t>kontrolya</w:t>
+        </w:r>
+        <w:r>
+          <w:rPr>
+            <w:rStyle w:val="a4"/>
+            <w:rFonts w:ascii="Times New Roman" w:hAnsi="Times New Roman" w:cs="Times New Roman"/>
+          </w:rPr>
+          <w:t>-</w:t>
+        </w:r>
+        <w:r>
+          <w:rPr>
+            <w:rStyle w:val="a4"/>
+            <w:rFonts w:ascii="Times New Roman" w:hAnsi="Times New Roman" w:cs="Times New Roman"/>
+            <w:lang w:val="en-US"/>
+          </w:rPr>
+          <w:t>dostupa</w:t>
+        </w:r>
+        <w:r>
+          <w:rPr>
+            <w:rStyle w:val="a4"/>
+            <w:rFonts w:ascii="Times New Roman" w:hAnsi="Times New Roman" w:cs="Times New Roman"/>
+          </w:rPr>
+          <w:t>-</w:t>
+        </w:r>
+        <w:r>
+          <w:rPr>
+            <w:rStyle w:val="a4"/>
+            <w:rFonts w:ascii="Times New Roman" w:hAnsi="Times New Roman" w:cs="Times New Roman"/>
+            <w:lang w:val="en-US"/>
+          </w:rPr>
+          <w:t>s</w:t>
+        </w:r>
+        <w:r>
+          <w:rPr>
+            <w:rStyle w:val="a4"/>
+            <w:rFonts w:ascii="Times New Roman" w:hAnsi="Times New Roman" w:cs="Times New Roman"/>
+          </w:rPr>
+          <w:t>-20/</w:t>
+        </w:r>
+        <w:r>
+          <w:rPr>
+            <w:rStyle w:val="a4"/>
+            <w:rFonts w:ascii="Times New Roman" w:hAnsi="Times New Roman" w:cs="Times New Roman"/>
+            <w:lang w:val="en-US"/>
+          </w:rPr>
+          <w:t>komplekty</w:t>
+        </w:r>
+        <w:r>
+          <w:rPr>
+            <w:rStyle w:val="a4"/>
+            <w:rFonts w:ascii="Times New Roman" w:hAnsi="Times New Roman" w:cs="Times New Roman"/>
+          </w:rPr>
+          <w:t>-</w:t>
+        </w:r>
+        <w:r>
+          <w:rPr>
+            <w:rStyle w:val="a4"/>
+            <w:rFonts w:ascii="Times New Roman" w:hAnsi="Times New Roman" w:cs="Times New Roman"/>
+            <w:lang w:val="en-US"/>
+          </w:rPr>
+          <w:t>programmnogo</w:t>
+        </w:r>
+        <w:r>
+          <w:rPr>
+            <w:rStyle w:val="a4"/>
+            <w:rFonts w:ascii="Times New Roman" w:hAnsi="Times New Roman" w:cs="Times New Roman"/>
+          </w:rPr>
+          <w:t>-</w:t>
+        </w:r>
+        <w:r>
+          <w:rPr>
+            <w:rStyle w:val="a4"/>
+            <w:rFonts w:ascii="Times New Roman" w:hAnsi="Times New Roman" w:cs="Times New Roman"/>
+            <w:lang w:val="en-US"/>
+          </w:rPr>
+          <w:t>obespecheniya</w:t>
+        </w:r>
+        <w:r>
+          <w:rPr>
+            <w:rStyle w:val="a4"/>
+            <w:rFonts w:ascii="Times New Roman" w:hAnsi="Times New Roman" w:cs="Times New Roman"/>
+          </w:rPr>
+          <w:t>/</w:t>
+        </w:r>
+      </w:hyperlink>
     </w:p>
     <w:p>
       <w:pPr>
@@ -4840,298 +4824,40 @@
         <w:spacing w:after="0" w:line="240" w:lineRule="auto"/>
         <w:jc w:val="both"/>
         <w:rPr>
-          <w:rFonts w:ascii="Times New Roman" w:hAnsi="Times New Roman" w:cs="Times New Roman"/>
-        </w:rPr>
-      </w:pPr>
-      <w:r>
-        <w:rPr>
-          <w:rFonts w:ascii="Times New Roman" w:hAnsi="Times New Roman" w:cs="Times New Roman"/>
-        </w:rPr>
-        <w:t xml:space="preserve">[1] </w:t>
-      </w:r>
-      <w:r>
-        <w:rPr>
-          <w:rFonts w:ascii="Times New Roman" w:hAnsi="Times New Roman" w:cs="Times New Roman"/>
-        </w:rPr>
-        <w:t xml:space="preserve">Комплекты ПО </w:t>
-      </w:r>
-      <w:r>
-        <w:rPr>
-          <w:rFonts w:ascii="Times New Roman" w:hAnsi="Times New Roman" w:cs="Times New Roman"/>
-          <w:lang w:val="en-US"/>
-        </w:rPr>
-        <w:t>S</w:t>
-      </w:r>
-      <w:r>
-        <w:rPr>
-          <w:rFonts w:ascii="Times New Roman" w:hAnsi="Times New Roman" w:cs="Times New Roman"/>
-        </w:rPr>
-        <w:t xml:space="preserve">-20 </w:t>
-      </w:r>
-      <w:hyperlink r:id="rId11" w:history="1">
+          <w:rStyle w:val="a4"/>
+          <w:rFonts w:ascii="Times New Roman" w:hAnsi="Times New Roman" w:cs="Times New Roman"/>
+          <w:lang w:val="en-US"/>
+        </w:rPr>
+      </w:pPr>
+      <w:r>
+        <w:rPr>
+          <w:rFonts w:ascii="Times New Roman" w:hAnsi="Times New Roman" w:cs="Times New Roman"/>
+          <w:lang w:val="en-US"/>
+        </w:rPr>
+        <w:t xml:space="preserve">[2] </w:t>
+      </w:r>
+      <w:r>
+        <w:rPr>
+          <w:rFonts w:ascii="Times New Roman" w:hAnsi="Times New Roman" w:cs="Times New Roman"/>
+          <w:lang w:val="en-US"/>
+        </w:rPr>
+        <w:t>OneWire</w:t>
+      </w:r>
+      <w:r>
+        <w:rPr>
+          <w:rFonts w:ascii="Times New Roman" w:hAnsi="Times New Roman" w:cs="Times New Roman"/>
+          <w:lang w:val="en-US"/>
+        </w:rPr>
+        <w:t xml:space="preserve"> </w:t>
+      </w:r>
+      <w:hyperlink r:id="rId12" w:history="1">
         <w:r>
           <w:rPr>
             <w:rStyle w:val="a4"/>
             <w:rFonts w:ascii="Times New Roman" w:hAnsi="Times New Roman" w:cs="Times New Roman"/>
             <w:lang w:val="en-US"/>
           </w:rPr>
-          <w:t>https</w:t>
-        </w:r>
-        <w:r>
-          <w:rPr>
-            <w:rStyle w:val="a4"/>
-            <w:rFonts w:ascii="Times New Roman" w:hAnsi="Times New Roman" w:cs="Times New Roman"/>
-          </w:rPr>
-          <w:t>://</w:t>
-        </w:r>
-        <w:r>
-          <w:rPr>
-            <w:rStyle w:val="a4"/>
-            <w:rFonts w:ascii="Times New Roman" w:hAnsi="Times New Roman" w:cs="Times New Roman"/>
-            <w:lang w:val="en-US"/>
-          </w:rPr>
-          <w:t>www</w:t>
-        </w:r>
-        <w:r>
-          <w:rPr>
-            <w:rStyle w:val="a4"/>
-            <w:rFonts w:ascii="Times New Roman" w:hAnsi="Times New Roman" w:cs="Times New Roman"/>
-          </w:rPr>
-          <w:t>.</w:t>
-        </w:r>
-        <w:r>
-          <w:rPr>
-            <w:rStyle w:val="a4"/>
-            <w:rFonts w:ascii="Times New Roman" w:hAnsi="Times New Roman" w:cs="Times New Roman"/>
-            <w:lang w:val="en-US"/>
-          </w:rPr>
-          <w:t>perco</w:t>
-        </w:r>
-        <w:r>
-          <w:rPr>
-            <w:rStyle w:val="a4"/>
-            <w:rFonts w:ascii="Times New Roman" w:hAnsi="Times New Roman" w:cs="Times New Roman"/>
-          </w:rPr>
-          <w:t>.</w:t>
-        </w:r>
-        <w:r>
-          <w:rPr>
-            <w:rStyle w:val="a4"/>
-            <w:rFonts w:ascii="Times New Roman" w:hAnsi="Times New Roman" w:cs="Times New Roman"/>
-            <w:lang w:val="en-US"/>
-          </w:rPr>
-          <w:t>ru</w:t>
-        </w:r>
-        <w:r>
-          <w:rPr>
-            <w:rStyle w:val="a4"/>
-            <w:rFonts w:ascii="Times New Roman" w:hAnsi="Times New Roman" w:cs="Times New Roman"/>
-          </w:rPr>
-          <w:t>/</w:t>
-        </w:r>
-        <w:r>
-          <w:rPr>
-            <w:rStyle w:val="a4"/>
-            <w:rFonts w:ascii="Times New Roman" w:hAnsi="Times New Roman" w:cs="Times New Roman"/>
-            <w:lang w:val="en-US"/>
-          </w:rPr>
-          <w:t>products</w:t>
-        </w:r>
-        <w:r>
-          <w:rPr>
-            <w:rStyle w:val="a4"/>
-            <w:rFonts w:ascii="Times New Roman" w:hAnsi="Times New Roman" w:cs="Times New Roman"/>
-          </w:rPr>
-          <w:t>/</w:t>
-        </w:r>
-        <w:r>
-          <w:rPr>
-            <w:rStyle w:val="a4"/>
-            <w:rFonts w:ascii="Times New Roman" w:hAnsi="Times New Roman" w:cs="Times New Roman"/>
-            <w:lang w:val="en-US"/>
-          </w:rPr>
-          <w:t>sistemy</w:t>
-        </w:r>
-        <w:r>
-          <w:rPr>
-            <w:rStyle w:val="a4"/>
-            <w:rFonts w:ascii="Times New Roman" w:hAnsi="Times New Roman" w:cs="Times New Roman"/>
-          </w:rPr>
-          <w:t>-</w:t>
-        </w:r>
-        <w:r>
-          <w:rPr>
-            <w:rStyle w:val="a4"/>
-            <w:rFonts w:ascii="Times New Roman" w:hAnsi="Times New Roman" w:cs="Times New Roman"/>
-            <w:lang w:val="en-US"/>
-          </w:rPr>
-          <w:t>kontrolya</w:t>
-        </w:r>
-        <w:r>
-          <w:rPr>
-            <w:rStyle w:val="a4"/>
-            <w:rFonts w:ascii="Times New Roman" w:hAnsi="Times New Roman" w:cs="Times New Roman"/>
-          </w:rPr>
-          <w:t>-</w:t>
-        </w:r>
-        <w:r>
-          <w:rPr>
-            <w:rStyle w:val="a4"/>
-            <w:rFonts w:ascii="Times New Roman" w:hAnsi="Times New Roman" w:cs="Times New Roman"/>
-            <w:lang w:val="en-US"/>
-          </w:rPr>
-          <w:t>dostupa</w:t>
-        </w:r>
-        <w:r>
-          <w:rPr>
-            <w:rStyle w:val="a4"/>
-            <w:rFonts w:ascii="Times New Roman" w:hAnsi="Times New Roman" w:cs="Times New Roman"/>
-          </w:rPr>
-          <w:t>/</w:t>
-        </w:r>
-        <w:r>
-          <w:rPr>
-            <w:rStyle w:val="a4"/>
-            <w:rFonts w:ascii="Times New Roman" w:hAnsi="Times New Roman" w:cs="Times New Roman"/>
-            <w:lang w:val="en-US"/>
-          </w:rPr>
-          <w:t>sistema</w:t>
-        </w:r>
-        <w:r>
-          <w:rPr>
-            <w:rStyle w:val="a4"/>
-            <w:rFonts w:ascii="Times New Roman" w:hAnsi="Times New Roman" w:cs="Times New Roman"/>
-          </w:rPr>
-          <w:t>-</w:t>
-        </w:r>
-        <w:r>
-          <w:rPr>
-            <w:rStyle w:val="a4"/>
-            <w:rFonts w:ascii="Times New Roman" w:hAnsi="Times New Roman" w:cs="Times New Roman"/>
-            <w:lang w:val="en-US"/>
-          </w:rPr>
-          <w:t>kontrolya</w:t>
-        </w:r>
-        <w:r>
-          <w:rPr>
-            <w:rStyle w:val="a4"/>
-            <w:rFonts w:ascii="Times New Roman" w:hAnsi="Times New Roman" w:cs="Times New Roman"/>
-          </w:rPr>
-          <w:t>-</w:t>
-        </w:r>
-        <w:r>
-          <w:rPr>
-            <w:rStyle w:val="a4"/>
-            <w:rFonts w:ascii="Times New Roman" w:hAnsi="Times New Roman" w:cs="Times New Roman"/>
-            <w:lang w:val="en-US"/>
-          </w:rPr>
-          <w:t>dostupa</w:t>
-        </w:r>
-        <w:r>
-          <w:rPr>
-            <w:rStyle w:val="a4"/>
-            <w:rFonts w:ascii="Times New Roman" w:hAnsi="Times New Roman" w:cs="Times New Roman"/>
-          </w:rPr>
-          <w:t>-</w:t>
-        </w:r>
-        <w:r>
-          <w:rPr>
-            <w:rStyle w:val="a4"/>
-            <w:rFonts w:ascii="Times New Roman" w:hAnsi="Times New Roman" w:cs="Times New Roman"/>
-            <w:lang w:val="en-US"/>
-          </w:rPr>
-          <w:t>s</w:t>
-        </w:r>
-        <w:r>
-          <w:rPr>
-            <w:rStyle w:val="a4"/>
-            <w:rFonts w:ascii="Times New Roman" w:hAnsi="Times New Roman" w:cs="Times New Roman"/>
-          </w:rPr>
-          <w:t>-20/</w:t>
-        </w:r>
-        <w:r>
-          <w:rPr>
-            <w:rStyle w:val="a4"/>
-            <w:rFonts w:ascii="Times New Roman" w:hAnsi="Times New Roman" w:cs="Times New Roman"/>
-            <w:lang w:val="en-US"/>
-          </w:rPr>
-          <w:t>komplekty</w:t>
-        </w:r>
-        <w:r>
-          <w:rPr>
-            <w:rStyle w:val="a4"/>
-            <w:rFonts w:ascii="Times New Roman" w:hAnsi="Times New Roman" w:cs="Times New Roman"/>
-          </w:rPr>
-          <w:t>-</w:t>
-        </w:r>
-        <w:r>
-          <w:rPr>
-            <w:rStyle w:val="a4"/>
-            <w:rFonts w:ascii="Times New Roman" w:hAnsi="Times New Roman" w:cs="Times New Roman"/>
-            <w:lang w:val="en-US"/>
-          </w:rPr>
-          <w:t>programmnogo</w:t>
-        </w:r>
-        <w:r>
-          <w:rPr>
-            <w:rStyle w:val="a4"/>
-            <w:rFonts w:ascii="Times New Roman" w:hAnsi="Times New Roman" w:cs="Times New Roman"/>
-          </w:rPr>
-          <w:t>-</w:t>
-        </w:r>
-        <w:r>
-          <w:rPr>
-            <w:rStyle w:val="a4"/>
-            <w:rFonts w:ascii="Times New Roman" w:hAnsi="Times New Roman" w:cs="Times New Roman"/>
-            <w:lang w:val="en-US"/>
-          </w:rPr>
-          <w:t>obespecheniya</w:t>
-        </w:r>
-        <w:r>
-          <w:rPr>
-            <w:rStyle w:val="a4"/>
-            <w:rFonts w:ascii="Times New Roman" w:hAnsi="Times New Roman" w:cs="Times New Roman"/>
-          </w:rPr>
-          <w:t>/</w:t>
-        </w:r>
-      </w:hyperlink>
-    </w:p>
-    <w:p>
-      <w:pPr>
-        <w:shd w:val="clear" w:color="auto" w:fill="FFFFFF"/>
-        <w:autoSpaceDE w:val="0"/>
-        <w:autoSpaceDN w:val="0"/>
-        <w:adjustRightInd w:val="0"/>
-        <w:spacing w:after="0" w:line="240" w:lineRule="auto"/>
-        <w:rPr>
-          <w:rFonts w:ascii="Times New Roman" w:hAnsi="Times New Roman" w:cs="Times New Roman"/>
-        </w:rPr>
-      </w:pPr>
-      <w:r>
-        <w:rPr>
-          <w:rFonts w:ascii="Times New Roman" w:hAnsi="Times New Roman" w:cs="Times New Roman"/>
-        </w:rPr>
-        <w:t>[8</w:t>
-      </w:r>
-      <w:r>
-        <w:rPr>
-          <w:rFonts w:ascii="Times New Roman" w:hAnsi="Times New Roman" w:cs="Times New Roman"/>
-        </w:rPr>
-        <w:t xml:space="preserve">] </w:t>
-      </w:r>
-      <w:r>
-        <w:rPr>
-          <w:rFonts w:ascii="Times New Roman" w:hAnsi="Times New Roman" w:cs="Times New Roman"/>
-        </w:rPr>
-        <w:t xml:space="preserve">Прайс-лист электронные проходные с ПО </w:t>
-      </w:r>
-      <w:hyperlink r:id="rId12" w:history="1">
-        <w:r>
-          <w:rPr>
-            <w:rStyle w:val="a4"/>
-            <w:rFonts w:ascii="Times New Roman" w:hAnsi="Times New Roman" w:cs="Times New Roman"/>
-          </w:rPr>
-          <w:t>https://www.perco.ru/download/price/price_PERCo.pdf</w:t>
+          <w:t>http://en.wikipedia.org/wiki/1-Wire</w:t>
         </w:r>
       </w:hyperlink>
     </w:p>
@@ -5154,7 +4880,14 @@
           <w:rFonts w:ascii="Times New Roman" w:hAnsi="Times New Roman" w:cs="Times New Roman"/>
           <w:lang w:val="en-US"/>
         </w:rPr>
-        <w:t xml:space="preserve">[1] </w:t>
+        <w:t>[3</w:t>
+      </w:r>
+      <w:r>
+        <w:rPr>
+          <w:rFonts w:ascii="Times New Roman" w:hAnsi="Times New Roman" w:cs="Times New Roman"/>
+          <w:lang w:val="en-US"/>
+        </w:rPr>
+        <w:t xml:space="preserve">] </w:t>
       </w:r>
       <w:r>
         <w:rPr>
@@ -5266,6 +4999,510 @@
             <w:lang w:val="en-US"/>
           </w:rPr>
           <w:t>/</w:t>
+        </w:r>
+      </w:hyperlink>
+    </w:p>
+    <w:p>
+      <w:pPr>
+        <w:shd w:val="clear" w:color="auto" w:fill="FFFFFF"/>
+        <w:autoSpaceDE w:val="0"/>
+        <w:autoSpaceDN w:val="0"/>
+        <w:adjustRightInd w:val="0"/>
+        <w:spacing w:after="0" w:line="240" w:lineRule="auto"/>
+        <w:rPr>
+          <w:rFonts w:ascii="Times New Roman" w:hAnsi="Times New Roman" w:cs="Times New Roman"/>
+          <w:lang w:val="en-US"/>
+        </w:rPr>
+      </w:pPr>
+      <w:r>
+        <w:rPr>
+          <w:rFonts w:ascii="Times New Roman" w:hAnsi="Times New Roman" w:cs="Times New Roman"/>
+          <w:lang w:val="en-US"/>
+        </w:rPr>
+        <w:t>[4</w:t>
+      </w:r>
+      <w:r>
+        <w:rPr>
+          <w:rFonts w:ascii="Times New Roman" w:hAnsi="Times New Roman" w:cs="Times New Roman"/>
+          <w:lang w:val="en-US"/>
+        </w:rPr>
+        <w:t>]</w:t>
+      </w:r>
+      <w:r>
+        <w:rPr>
+          <w:rFonts w:ascii="Times New Roman" w:hAnsi="Times New Roman" w:cs="Times New Roman"/>
+          <w:lang w:val="en-US"/>
+        </w:rPr>
+        <w:t xml:space="preserve"> DS</w:t>
+      </w:r>
+      <w:r>
+        <w:rPr>
+          <w:rFonts w:ascii="Times New Roman" w:hAnsi="Times New Roman" w:cs="Times New Roman"/>
+          <w:lang w:val="en-US"/>
+        </w:rPr>
+        <w:t>1990</w:t>
+      </w:r>
+      <w:r>
+        <w:rPr>
+          <w:rFonts w:ascii="Times New Roman" w:hAnsi="Times New Roman" w:cs="Times New Roman"/>
+          <w:lang w:val="en-US"/>
+        </w:rPr>
+        <w:t xml:space="preserve">A </w:t>
+      </w:r>
+      <w:r>
+        <w:rPr>
+          <w:rFonts w:ascii="Times New Roman" w:hAnsi="Times New Roman" w:cs="Times New Roman"/>
+          <w:lang w:val="en-US"/>
+        </w:rPr>
+        <w:t>datasheet</w:t>
+      </w:r>
+      <w:r>
+        <w:rPr>
+          <w:rFonts w:ascii="Times New Roman" w:hAnsi="Times New Roman" w:cs="Times New Roman"/>
+          <w:lang w:val="en-US"/>
+        </w:rPr>
+        <w:t xml:space="preserve"> </w:t>
+      </w:r>
+      <w:hyperlink r:id="rId14" w:history="1">
+        <w:r>
+          <w:rPr>
+            <w:rStyle w:val="a4"/>
+            <w:rFonts w:ascii="Times New Roman" w:hAnsi="Times New Roman" w:cs="Times New Roman"/>
+            <w:lang w:val="en-US"/>
+          </w:rPr>
+          <w:t>http</w:t>
+        </w:r>
+        <w:r>
+          <w:rPr>
+            <w:rStyle w:val="a4"/>
+            <w:rFonts w:ascii="Times New Roman" w:hAnsi="Times New Roman" w:cs="Times New Roman"/>
+            <w:lang w:val="en-US"/>
+          </w:rPr>
+          <w:t>://</w:t>
+        </w:r>
+        <w:r>
+          <w:rPr>
+            <w:rStyle w:val="a4"/>
+            <w:rFonts w:ascii="Times New Roman" w:hAnsi="Times New Roman" w:cs="Times New Roman"/>
+            <w:lang w:val="en-US"/>
+          </w:rPr>
+          <w:t>datasheets</w:t>
+        </w:r>
+        <w:r>
+          <w:rPr>
+            <w:rStyle w:val="a4"/>
+            <w:rFonts w:ascii="Times New Roman" w:hAnsi="Times New Roman" w:cs="Times New Roman"/>
+            <w:lang w:val="en-US"/>
+          </w:rPr>
+          <w:t>.</w:t>
+        </w:r>
+        <w:r>
+          <w:rPr>
+            <w:rStyle w:val="a4"/>
+            <w:rFonts w:ascii="Times New Roman" w:hAnsi="Times New Roman" w:cs="Times New Roman"/>
+            <w:lang w:val="en-US"/>
+          </w:rPr>
+          <w:t>maximintegrated</w:t>
+        </w:r>
+        <w:r>
+          <w:rPr>
+            <w:rStyle w:val="a4"/>
+            <w:rFonts w:ascii="Times New Roman" w:hAnsi="Times New Roman" w:cs="Times New Roman"/>
+            <w:lang w:val="en-US"/>
+          </w:rPr>
+          <w:t>.</w:t>
+        </w:r>
+        <w:r>
+          <w:rPr>
+            <w:rStyle w:val="a4"/>
+            <w:rFonts w:ascii="Times New Roman" w:hAnsi="Times New Roman" w:cs="Times New Roman"/>
+            <w:lang w:val="en-US"/>
+          </w:rPr>
+          <w:t>com</w:t>
+        </w:r>
+        <w:r>
+          <w:rPr>
+            <w:rStyle w:val="a4"/>
+            <w:rFonts w:ascii="Times New Roman" w:hAnsi="Times New Roman" w:cs="Times New Roman"/>
+            <w:lang w:val="en-US"/>
+          </w:rPr>
+          <w:t>/</w:t>
+        </w:r>
+        <w:r>
+          <w:rPr>
+            <w:rStyle w:val="a4"/>
+            <w:rFonts w:ascii="Times New Roman" w:hAnsi="Times New Roman" w:cs="Times New Roman"/>
+            <w:lang w:val="en-US"/>
+          </w:rPr>
+          <w:t>en</w:t>
+        </w:r>
+        <w:r>
+          <w:rPr>
+            <w:rStyle w:val="a4"/>
+            <w:rFonts w:ascii="Times New Roman" w:hAnsi="Times New Roman" w:cs="Times New Roman"/>
+            <w:lang w:val="en-US"/>
+          </w:rPr>
+          <w:t>/</w:t>
+        </w:r>
+        <w:r>
+          <w:rPr>
+            <w:rStyle w:val="a4"/>
+            <w:rFonts w:ascii="Times New Roman" w:hAnsi="Times New Roman" w:cs="Times New Roman"/>
+            <w:lang w:val="en-US"/>
+          </w:rPr>
+          <w:t>ds</w:t>
+        </w:r>
+        <w:r>
+          <w:rPr>
+            <w:rStyle w:val="a4"/>
+            <w:rFonts w:ascii="Times New Roman" w:hAnsi="Times New Roman" w:cs="Times New Roman"/>
+            <w:lang w:val="en-US"/>
+          </w:rPr>
+          <w:t>/</w:t>
+        </w:r>
+        <w:r>
+          <w:rPr>
+            <w:rStyle w:val="a4"/>
+            <w:rFonts w:ascii="Times New Roman" w:hAnsi="Times New Roman" w:cs="Times New Roman"/>
+            <w:lang w:val="en-US"/>
+          </w:rPr>
+          <w:t>DS</w:t>
+        </w:r>
+        <w:r>
+          <w:rPr>
+            <w:rStyle w:val="a4"/>
+            <w:rFonts w:ascii="Times New Roman" w:hAnsi="Times New Roman" w:cs="Times New Roman"/>
+            <w:lang w:val="en-US"/>
+          </w:rPr>
+          <w:t>1990</w:t>
+        </w:r>
+        <w:r>
+          <w:rPr>
+            <w:rStyle w:val="a4"/>
+            <w:rFonts w:ascii="Times New Roman" w:hAnsi="Times New Roman" w:cs="Times New Roman"/>
+            <w:lang w:val="en-US"/>
+          </w:rPr>
+          <w:t>A</w:t>
+        </w:r>
+        <w:r>
+          <w:rPr>
+            <w:rStyle w:val="a4"/>
+            <w:rFonts w:ascii="Times New Roman" w:hAnsi="Times New Roman" w:cs="Times New Roman"/>
+            <w:lang w:val="en-US"/>
+          </w:rPr>
+          <w:t>.</w:t>
+        </w:r>
+        <w:r>
+          <w:rPr>
+            <w:rStyle w:val="a4"/>
+            <w:rFonts w:ascii="Times New Roman" w:hAnsi="Times New Roman" w:cs="Times New Roman"/>
+            <w:lang w:val="en-US"/>
+          </w:rPr>
+          <w:t>pdf</w:t>
+        </w:r>
+      </w:hyperlink>
+    </w:p>
+    <w:p>
+      <w:pPr>
+        <w:shd w:val="clear" w:color="auto" w:fill="FFFFFF"/>
+        <w:autoSpaceDE w:val="0"/>
+        <w:autoSpaceDN w:val="0"/>
+        <w:adjustRightInd w:val="0"/>
+        <w:spacing w:after="0" w:line="240" w:lineRule="auto"/>
+        <w:rPr>
+          <w:rStyle w:val="a4"/>
+          <w:rFonts w:ascii="Times New Roman" w:hAnsi="Times New Roman" w:cs="Times New Roman"/>
+        </w:rPr>
+      </w:pPr>
+      <w:r>
+        <w:rPr>
+          <w:rFonts w:ascii="Times New Roman" w:hAnsi="Times New Roman" w:cs="Times New Roman"/>
+        </w:rPr>
+        <w:t>[5</w:t>
+      </w:r>
+      <w:r>
+        <w:rPr>
+          <w:rFonts w:ascii="Times New Roman" w:hAnsi="Times New Roman" w:cs="Times New Roman"/>
+        </w:rPr>
+        <w:t xml:space="preserve">] Копирование ключей </w:t>
+      </w:r>
+      <w:r>
+        <w:rPr>
+          <w:rFonts w:ascii="Times New Roman" w:hAnsi="Times New Roman" w:cs="Times New Roman"/>
+          <w:lang w:val="en-US"/>
+        </w:rPr>
+        <w:t>iButton</w:t>
+      </w:r>
+      <w:r>
+        <w:rPr>
+          <w:rFonts w:ascii="Times New Roman" w:hAnsi="Times New Roman" w:cs="Times New Roman"/>
+        </w:rPr>
+        <w:t xml:space="preserve"> </w:t>
+      </w:r>
+      <w:r>
+        <w:rPr>
+          <w:rFonts w:ascii="Times New Roman" w:hAnsi="Times New Roman" w:cs="Times New Roman"/>
+          <w:lang w:val="en-US"/>
+        </w:rPr>
+        <w:t>DS</w:t>
+      </w:r>
+      <w:r>
+        <w:rPr>
+          <w:rFonts w:ascii="Times New Roman" w:hAnsi="Times New Roman" w:cs="Times New Roman"/>
+        </w:rPr>
+        <w:t>1990</w:t>
+      </w:r>
+      <w:r>
+        <w:rPr>
+          <w:rFonts w:ascii="Times New Roman" w:hAnsi="Times New Roman" w:cs="Times New Roman"/>
+          <w:lang w:val="en-US"/>
+        </w:rPr>
+        <w:t>A</w:t>
+      </w:r>
+      <w:r>
+        <w:rPr>
+          <w:rFonts w:ascii="Times New Roman" w:hAnsi="Times New Roman" w:cs="Times New Roman"/>
+        </w:rPr>
+        <w:t xml:space="preserve"> </w:t>
+      </w:r>
+      <w:hyperlink r:id="rId15" w:history="1">
+        <w:r>
+          <w:rPr>
+            <w:rStyle w:val="a4"/>
+            <w:rFonts w:ascii="Times New Roman" w:hAnsi="Times New Roman" w:cs="Times New Roman"/>
+          </w:rPr>
+          <w:t>http://electromost.com/news/kopirovanie_kljuchej_ibutton_ds1990a/2011-05-04-26</w:t>
+        </w:r>
+      </w:hyperlink>
+    </w:p>
+    <w:p>
+      <w:pPr>
+        <w:shd w:val="clear" w:color="auto" w:fill="FFFFFF"/>
+        <w:autoSpaceDE w:val="0"/>
+        <w:autoSpaceDN w:val="0"/>
+        <w:adjustRightInd w:val="0"/>
+        <w:spacing w:after="0" w:line="240" w:lineRule="auto"/>
+        <w:rPr>
+          <w:rStyle w:val="a4"/>
+          <w:rFonts w:ascii="Times New Roman" w:hAnsi="Times New Roman" w:cs="Times New Roman"/>
+          <w:lang w:val="en-US"/>
+        </w:rPr>
+      </w:pPr>
+      <w:r>
+        <w:rPr>
+          <w:rFonts w:ascii="Times New Roman" w:hAnsi="Times New Roman" w:cs="Times New Roman"/>
+          <w:lang w:val="en-US"/>
+        </w:rPr>
+        <w:t>[</w:t>
+      </w:r>
+      <w:r>
+        <w:rPr>
+          <w:rFonts w:ascii="Times New Roman" w:hAnsi="Times New Roman" w:cs="Times New Roman"/>
+          <w:lang w:val="en-US"/>
+        </w:rPr>
+        <w:t>6</w:t>
+      </w:r>
+      <w:r>
+        <w:rPr>
+          <w:rFonts w:ascii="Times New Roman" w:hAnsi="Times New Roman" w:cs="Times New Roman"/>
+          <w:lang w:val="en-US"/>
+        </w:rPr>
+        <w:t xml:space="preserve">] </w:t>
+      </w:r>
+      <w:r>
+        <w:rPr>
+          <w:rFonts w:ascii="Times New Roman" w:hAnsi="Times New Roman" w:cs="Times New Roman"/>
+          <w:lang w:val="en-US"/>
+        </w:rPr>
+        <w:t>Arduino code tutorials and examples</w:t>
+      </w:r>
+      <w:r>
+        <w:rPr>
+          <w:rFonts w:ascii="Times New Roman" w:hAnsi="Times New Roman" w:cs="Times New Roman"/>
+          <w:lang w:val="en-US"/>
+        </w:rPr>
+        <w:t xml:space="preserve"> </w:t>
+      </w:r>
+      <w:hyperlink r:id="rId16" w:history="1">
+        <w:r>
+          <w:rPr>
+            <w:rStyle w:val="a4"/>
+            <w:rFonts w:ascii="Times New Roman" w:hAnsi="Times New Roman" w:cs="Times New Roman"/>
+            <w:lang w:val="en-US"/>
+          </w:rPr>
+          <w:t>http://arduino.cc/en/Tutorial/HomePage</w:t>
+        </w:r>
+      </w:hyperlink>
+    </w:p>
+    <w:p>
+      <w:pPr>
+        <w:shd w:val="clear" w:color="auto" w:fill="FFFFFF"/>
+        <w:autoSpaceDE w:val="0"/>
+        <w:autoSpaceDN w:val="0"/>
+        <w:adjustRightInd w:val="0"/>
+        <w:spacing w:after="0" w:line="240" w:lineRule="auto"/>
+        <w:rPr>
+          <w:rFonts w:ascii="Times New Roman" w:hAnsi="Times New Roman" w:cs="Times New Roman"/>
+        </w:rPr>
+      </w:pPr>
+      <w:r>
+        <w:rPr>
+          <w:rFonts w:ascii="Times New Roman" w:hAnsi="Times New Roman" w:cs="Times New Roman"/>
+        </w:rPr>
+        <w:t>[</w:t>
+      </w:r>
+      <w:r>
+        <w:rPr>
+          <w:rFonts w:ascii="Times New Roman" w:hAnsi="Times New Roman" w:cs="Times New Roman"/>
+        </w:rPr>
+        <w:t>7</w:t>
+      </w:r>
+      <w:r>
+        <w:rPr>
+          <w:rFonts w:ascii="Times New Roman" w:hAnsi="Times New Roman" w:cs="Times New Roman"/>
+        </w:rPr>
+        <w:t xml:space="preserve">] </w:t>
+      </w:r>
+      <w:r>
+        <w:rPr>
+          <w:rFonts w:ascii="Times New Roman" w:hAnsi="Times New Roman" w:cs="Times New Roman"/>
+        </w:rPr>
+        <w:t xml:space="preserve">Прайс-лист электронные проходные с ПО </w:t>
+      </w:r>
+      <w:hyperlink r:id="rId17" w:history="1">
+        <w:r>
+          <w:rPr>
+            <w:rStyle w:val="a4"/>
+            <w:rFonts w:ascii="Times New Roman" w:hAnsi="Times New Roman" w:cs="Times New Roman"/>
+          </w:rPr>
+          <w:t>https://www.perco.ru/download/price/price_PERCo.pdf</w:t>
+        </w:r>
+      </w:hyperlink>
+    </w:p>
+    <w:p>
+      <w:pPr>
+        <w:shd w:val="clear" w:color="auto" w:fill="FFFFFF"/>
+        <w:autoSpaceDE w:val="0"/>
+        <w:autoSpaceDN w:val="0"/>
+        <w:adjustRightInd w:val="0"/>
+        <w:spacing w:after="0" w:line="240" w:lineRule="auto"/>
+        <w:rPr>
+          <w:rFonts w:ascii="Times New Roman" w:hAnsi="Times New Roman" w:cs="Times New Roman"/>
+          <w:lang w:val="en-US"/>
+        </w:rPr>
+      </w:pPr>
+      <w:r>
+        <w:rPr>
+          <w:rFonts w:ascii="Times New Roman" w:hAnsi="Times New Roman" w:cs="Times New Roman"/>
+        </w:rPr>
+        <w:t>[</w:t>
+      </w:r>
+      <w:r>
+        <w:rPr>
+          <w:rFonts w:ascii="Times New Roman" w:hAnsi="Times New Roman" w:cs="Times New Roman"/>
+        </w:rPr>
+        <w:t>8</w:t>
+      </w:r>
+      <w:r>
+        <w:rPr>
+          <w:rFonts w:ascii="Times New Roman" w:hAnsi="Times New Roman" w:cs="Times New Roman"/>
+        </w:rPr>
+        <w:t xml:space="preserve">] </w:t>
+      </w:r>
+      <w:r>
+        <w:rPr>
+          <w:rFonts w:ascii="Times New Roman" w:hAnsi="Times New Roman" w:cs="Times New Roman"/>
+        </w:rPr>
+        <w:t xml:space="preserve">Страница проекта на </w:t>
+      </w:r>
+      <w:r>
+        <w:rPr>
+          <w:rFonts w:ascii="Times New Roman" w:hAnsi="Times New Roman" w:cs="Times New Roman"/>
+          <w:lang w:val="en-US"/>
+        </w:rPr>
+        <w:t>GitHub</w:t>
+      </w:r>
+      <w:r>
+        <w:rPr>
+          <w:rFonts w:ascii="Times New Roman" w:hAnsi="Times New Roman" w:cs="Times New Roman"/>
+        </w:rPr>
+        <w:t xml:space="preserve"> </w:t>
+      </w:r>
+      <w:hyperlink r:id="rId18" w:history="1">
+        <w:r>
+          <w:rPr>
+            <w:rStyle w:val="a4"/>
+            <w:rFonts w:ascii="Times New Roman" w:hAnsi="Times New Roman" w:cs="Times New Roman"/>
+            <w:lang w:val="en-US"/>
+          </w:rPr>
+          <w:t>https</w:t>
+        </w:r>
+        <w:r>
+          <w:rPr>
+            <w:rStyle w:val="a4"/>
+            <w:rFonts w:ascii="Times New Roman" w:hAnsi="Times New Roman" w:cs="Times New Roman"/>
+          </w:rPr>
+          <w:t>://</w:t>
+        </w:r>
+        <w:r>
+          <w:rPr>
+            <w:rStyle w:val="a4"/>
+            <w:rFonts w:ascii="Times New Roman" w:hAnsi="Times New Roman" w:cs="Times New Roman"/>
+            <w:lang w:val="en-US"/>
+          </w:rPr>
+          <w:t>github</w:t>
+        </w:r>
+        <w:r>
+          <w:rPr>
+            <w:rStyle w:val="a4"/>
+            <w:rFonts w:ascii="Times New Roman" w:hAnsi="Times New Roman" w:cs="Times New Roman"/>
+          </w:rPr>
+          <w:t>.</w:t>
+        </w:r>
+        <w:r>
+          <w:rPr>
+            <w:rStyle w:val="a4"/>
+            <w:rFonts w:ascii="Times New Roman" w:hAnsi="Times New Roman" w:cs="Times New Roman"/>
+            <w:lang w:val="en-US"/>
+          </w:rPr>
+          <w:t>com</w:t>
+        </w:r>
+        <w:r>
+          <w:rPr>
+            <w:rStyle w:val="a4"/>
+            <w:rFonts w:ascii="Times New Roman" w:hAnsi="Times New Roman" w:cs="Times New Roman"/>
+          </w:rPr>
+          <w:t>/</w:t>
+        </w:r>
+        <w:r>
+          <w:rPr>
+            <w:rStyle w:val="a4"/>
+            <w:rFonts w:ascii="Times New Roman" w:hAnsi="Times New Roman" w:cs="Times New Roman"/>
+            <w:lang w:val="en-US"/>
+          </w:rPr>
+          <w:t>veter</w:t>
+        </w:r>
+        <w:r>
+          <w:rPr>
+            <w:rStyle w:val="a4"/>
+            <w:rFonts w:ascii="Times New Roman" w:hAnsi="Times New Roman" w:cs="Times New Roman"/>
+          </w:rPr>
+          <w:t>069/</w:t>
+        </w:r>
+        <w:r>
+          <w:rPr>
+            <w:rStyle w:val="a4"/>
+            <w:rFonts w:ascii="Times New Roman" w:hAnsi="Times New Roman" w:cs="Times New Roman"/>
+            <w:lang w:val="en-US"/>
+          </w:rPr>
+          <w:t>OneWireArdiuno</w:t>
+        </w:r>
+        <w:r>
+          <w:rPr>
+            <w:rStyle w:val="a4"/>
+            <w:rFonts w:ascii="Times New Roman" w:hAnsi="Times New Roman" w:cs="Times New Roman"/>
+          </w:rPr>
+          <w:t>2015</w:t>
         </w:r>
       </w:hyperlink>
     </w:p>
@@ -5278,42 +5515,11 @@
         <w:spacing w:after="0" w:line="240" w:lineRule="auto"/>
         <w:jc w:val="both"/>
         <w:rPr>
-          <w:rStyle w:val="a4"/>
-          <w:rFonts w:ascii="Times New Roman" w:hAnsi="Times New Roman" w:cs="Times New Roman"/>
-          <w:lang w:val="en-US"/>
-        </w:rPr>
-      </w:pPr>
-      <w:r>
-        <w:rPr>
-          <w:rFonts w:ascii="Times New Roman" w:hAnsi="Times New Roman" w:cs="Times New Roman"/>
-          <w:lang w:val="en-US"/>
-        </w:rPr>
-        <w:t xml:space="preserve">[2] </w:t>
-      </w:r>
-      <w:r>
-        <w:rPr>
-          <w:rFonts w:ascii="Times New Roman" w:hAnsi="Times New Roman" w:cs="Times New Roman"/>
-          <w:lang w:val="en-US"/>
-        </w:rPr>
-        <w:t>OneWire</w:t>
-      </w:r>
-      <w:r>
-        <w:rPr>
-          <w:rFonts w:ascii="Times New Roman" w:hAnsi="Times New Roman" w:cs="Times New Roman"/>
-          <w:lang w:val="en-US"/>
-        </w:rPr>
-        <w:t xml:space="preserve"> </w:t>
-      </w:r>
-      <w:hyperlink r:id="rId14" w:history="1">
-        <w:r>
-          <w:rPr>
-            <w:rStyle w:val="a4"/>
-            <w:rFonts w:ascii="Times New Roman" w:hAnsi="Times New Roman" w:cs="Times New Roman"/>
-            <w:lang w:val="en-US"/>
-          </w:rPr>
-          <w:t>http://en.wikipedia.org/wiki/1-Wire</w:t>
-        </w:r>
-      </w:hyperlink>
+          <w:rFonts w:ascii="Times New Roman" w:hAnsi="Times New Roman" w:cs="Times New Roman"/>
+          <w:color w:val="0563C1" w:themeColor="hyperlink"/>
+          <w:u w:val="single"/>
+        </w:rPr>
+      </w:pPr>
     </w:p>
     <w:p>
       <w:pPr>
@@ -5324,447 +5530,9 @@
         <w:spacing w:after="0" w:line="240" w:lineRule="auto"/>
         <w:jc w:val="both"/>
         <w:rPr>
-          <w:rStyle w:val="a4"/>
-          <w:rFonts w:ascii="Times New Roman" w:hAnsi="Times New Roman" w:cs="Times New Roman"/>
-          <w:lang w:val="en-US"/>
-        </w:rPr>
-      </w:pPr>
-      <w:r>
-        <w:rPr>
-          <w:rFonts w:ascii="Times New Roman" w:hAnsi="Times New Roman" w:cs="Times New Roman"/>
-          <w:lang w:val="en-US"/>
-        </w:rPr>
-        <w:t xml:space="preserve">[1] </w:t>
-      </w:r>
-      <w:r>
-        <w:rPr>
-          <w:rFonts w:ascii="Times New Roman" w:hAnsi="Times New Roman" w:cs="Times New Roman"/>
-          <w:lang w:val="en-US"/>
-        </w:rPr>
-        <w:t>iButton</w:t>
-      </w:r>
-      <w:r>
-        <w:rPr>
-          <w:rFonts w:ascii="Times New Roman" w:hAnsi="Times New Roman" w:cs="Times New Roman"/>
-          <w:lang w:val="en-US"/>
-        </w:rPr>
-        <w:t xml:space="preserve"> </w:t>
-      </w:r>
-      <w:hyperlink r:id="rId15" w:history="1">
-        <w:r>
-          <w:rPr>
-            <w:rStyle w:val="a4"/>
-            <w:rFonts w:ascii="Times New Roman" w:hAnsi="Times New Roman" w:cs="Times New Roman"/>
-            <w:lang w:val="en-US"/>
-          </w:rPr>
-          <w:t>http</w:t>
-        </w:r>
-        <w:r>
-          <w:rPr>
-            <w:rStyle w:val="a4"/>
-            <w:rFonts w:ascii="Times New Roman" w:hAnsi="Times New Roman" w:cs="Times New Roman"/>
-            <w:lang w:val="en-US"/>
-          </w:rPr>
-          <w:t>://</w:t>
-        </w:r>
-        <w:r>
-          <w:rPr>
-            <w:rStyle w:val="a4"/>
-            <w:rFonts w:ascii="Times New Roman" w:hAnsi="Times New Roman" w:cs="Times New Roman"/>
-            <w:lang w:val="en-US"/>
-          </w:rPr>
-          <w:t>www</w:t>
-        </w:r>
-        <w:r>
-          <w:rPr>
-            <w:rStyle w:val="a4"/>
-            <w:rFonts w:ascii="Times New Roman" w:hAnsi="Times New Roman" w:cs="Times New Roman"/>
-            <w:lang w:val="en-US"/>
-          </w:rPr>
-          <w:t>.</w:t>
-        </w:r>
-        <w:r>
-          <w:rPr>
-            <w:rStyle w:val="a4"/>
-            <w:rFonts w:ascii="Times New Roman" w:hAnsi="Times New Roman" w:cs="Times New Roman"/>
-            <w:lang w:val="en-US"/>
-          </w:rPr>
-          <w:t>ibutton</w:t>
-        </w:r>
-        <w:r>
-          <w:rPr>
-            <w:rStyle w:val="a4"/>
-            <w:rFonts w:ascii="Times New Roman" w:hAnsi="Times New Roman" w:cs="Times New Roman"/>
-            <w:lang w:val="en-US"/>
-          </w:rPr>
-          <w:t>.</w:t>
-        </w:r>
-        <w:r>
-          <w:rPr>
-            <w:rStyle w:val="a4"/>
-            <w:rFonts w:ascii="Times New Roman" w:hAnsi="Times New Roman" w:cs="Times New Roman"/>
-            <w:lang w:val="en-US"/>
-          </w:rPr>
-          <w:t>ru</w:t>
-        </w:r>
-        <w:r>
-          <w:rPr>
-            <w:rStyle w:val="a4"/>
-            <w:rFonts w:ascii="Times New Roman" w:hAnsi="Times New Roman" w:cs="Times New Roman"/>
-            <w:lang w:val="en-US"/>
-          </w:rPr>
-          <w:t>/</w:t>
-        </w:r>
-        <w:r>
-          <w:rPr>
-            <w:rStyle w:val="a4"/>
-            <w:rFonts w:ascii="Times New Roman" w:hAnsi="Times New Roman" w:cs="Times New Roman"/>
-            <w:lang w:val="en-US"/>
-          </w:rPr>
-          <w:t>about</w:t>
-        </w:r>
-        <w:r>
-          <w:rPr>
-            <w:rStyle w:val="a4"/>
-            <w:rFonts w:ascii="Times New Roman" w:hAnsi="Times New Roman" w:cs="Times New Roman"/>
-            <w:lang w:val="en-US"/>
-          </w:rPr>
-          <w:t>/</w:t>
-        </w:r>
-        <w:r>
-          <w:rPr>
-            <w:rStyle w:val="a4"/>
-            <w:rFonts w:ascii="Times New Roman" w:hAnsi="Times New Roman" w:cs="Times New Roman"/>
-            <w:lang w:val="en-US"/>
-          </w:rPr>
-          <w:t>info</w:t>
-        </w:r>
-        <w:r>
-          <w:rPr>
-            <w:rStyle w:val="a4"/>
-            <w:rFonts w:ascii="Times New Roman" w:hAnsi="Times New Roman" w:cs="Times New Roman"/>
-            <w:lang w:val="en-US"/>
-          </w:rPr>
-          <w:t>/</w:t>
-        </w:r>
-      </w:hyperlink>
-    </w:p>
-    <w:p>
-      <w:pPr>
-        <w:shd w:val="clear" w:color="auto" w:fill="FFFFFF"/>
-        <w:autoSpaceDE w:val="0"/>
-        <w:autoSpaceDN w:val="0"/>
-        <w:adjustRightInd w:val="0"/>
-        <w:spacing w:after="0" w:line="240" w:lineRule="auto"/>
-        <w:rPr>
-          <w:rFonts w:ascii="Times New Roman" w:hAnsi="Times New Roman" w:cs="Times New Roman"/>
-          <w:lang w:val="en-US"/>
-        </w:rPr>
-      </w:pPr>
-      <w:r>
-        <w:rPr>
-          <w:rFonts w:ascii="Times New Roman" w:hAnsi="Times New Roman" w:cs="Times New Roman"/>
-          <w:lang w:val="en-US"/>
-        </w:rPr>
-        <w:t>[2]</w:t>
-      </w:r>
-      <w:r>
-        <w:rPr>
-          <w:rFonts w:ascii="Times New Roman" w:hAnsi="Times New Roman" w:cs="Times New Roman"/>
-          <w:lang w:val="en-US"/>
-        </w:rPr>
-        <w:t xml:space="preserve"> DS</w:t>
-      </w:r>
-      <w:r>
-        <w:rPr>
-          <w:rFonts w:ascii="Times New Roman" w:hAnsi="Times New Roman" w:cs="Times New Roman"/>
-          <w:lang w:val="en-US"/>
-        </w:rPr>
-        <w:t>1990</w:t>
-      </w:r>
-      <w:r>
-        <w:rPr>
-          <w:rFonts w:ascii="Times New Roman" w:hAnsi="Times New Roman" w:cs="Times New Roman"/>
-          <w:lang w:val="en-US"/>
-        </w:rPr>
-        <w:t xml:space="preserve">A </w:t>
-      </w:r>
-      <w:r>
-        <w:rPr>
-          <w:rFonts w:ascii="Times New Roman" w:hAnsi="Times New Roman" w:cs="Times New Roman"/>
-          <w:lang w:val="en-US"/>
-        </w:rPr>
-        <w:t>datasheet</w:t>
-      </w:r>
-      <w:r>
-        <w:rPr>
-          <w:rFonts w:ascii="Times New Roman" w:hAnsi="Times New Roman" w:cs="Times New Roman"/>
-          <w:lang w:val="en-US"/>
-        </w:rPr>
-        <w:t xml:space="preserve"> </w:t>
-      </w:r>
-      <w:hyperlink r:id="rId16" w:history="1">
-        <w:r>
-          <w:rPr>
-            <w:rStyle w:val="a4"/>
-            <w:rFonts w:ascii="Times New Roman" w:hAnsi="Times New Roman" w:cs="Times New Roman"/>
-            <w:lang w:val="en-US"/>
-          </w:rPr>
-          <w:t>http</w:t>
-        </w:r>
-        <w:r>
-          <w:rPr>
-            <w:rStyle w:val="a4"/>
-            <w:rFonts w:ascii="Times New Roman" w:hAnsi="Times New Roman" w:cs="Times New Roman"/>
-            <w:lang w:val="en-US"/>
-          </w:rPr>
-          <w:t>://</w:t>
-        </w:r>
-        <w:r>
-          <w:rPr>
-            <w:rStyle w:val="a4"/>
-            <w:rFonts w:ascii="Times New Roman" w:hAnsi="Times New Roman" w:cs="Times New Roman"/>
-            <w:lang w:val="en-US"/>
-          </w:rPr>
-          <w:t>datasheets</w:t>
-        </w:r>
-        <w:r>
-          <w:rPr>
-            <w:rStyle w:val="a4"/>
-            <w:rFonts w:ascii="Times New Roman" w:hAnsi="Times New Roman" w:cs="Times New Roman"/>
-            <w:lang w:val="en-US"/>
-          </w:rPr>
-          <w:t>.</w:t>
-        </w:r>
-        <w:r>
-          <w:rPr>
-            <w:rStyle w:val="a4"/>
-            <w:rFonts w:ascii="Times New Roman" w:hAnsi="Times New Roman" w:cs="Times New Roman"/>
-            <w:lang w:val="en-US"/>
-          </w:rPr>
-          <w:t>maximintegrated</w:t>
-        </w:r>
-        <w:r>
-          <w:rPr>
-            <w:rStyle w:val="a4"/>
-            <w:rFonts w:ascii="Times New Roman" w:hAnsi="Times New Roman" w:cs="Times New Roman"/>
-            <w:lang w:val="en-US"/>
-          </w:rPr>
-          <w:t>.</w:t>
-        </w:r>
-        <w:r>
-          <w:rPr>
-            <w:rStyle w:val="a4"/>
-            <w:rFonts w:ascii="Times New Roman" w:hAnsi="Times New Roman" w:cs="Times New Roman"/>
-            <w:lang w:val="en-US"/>
-          </w:rPr>
-          <w:t>com</w:t>
-        </w:r>
-        <w:r>
-          <w:rPr>
-            <w:rStyle w:val="a4"/>
-            <w:rFonts w:ascii="Times New Roman" w:hAnsi="Times New Roman" w:cs="Times New Roman"/>
-            <w:lang w:val="en-US"/>
-          </w:rPr>
-          <w:t>/</w:t>
-        </w:r>
-        <w:r>
-          <w:rPr>
-            <w:rStyle w:val="a4"/>
-            <w:rFonts w:ascii="Times New Roman" w:hAnsi="Times New Roman" w:cs="Times New Roman"/>
-            <w:lang w:val="en-US"/>
-          </w:rPr>
-          <w:t>en</w:t>
-        </w:r>
-        <w:r>
-          <w:rPr>
-            <w:rStyle w:val="a4"/>
-            <w:rFonts w:ascii="Times New Roman" w:hAnsi="Times New Roman" w:cs="Times New Roman"/>
-            <w:lang w:val="en-US"/>
-          </w:rPr>
-          <w:t>/</w:t>
-        </w:r>
-        <w:r>
-          <w:rPr>
-            <w:rStyle w:val="a4"/>
-            <w:rFonts w:ascii="Times New Roman" w:hAnsi="Times New Roman" w:cs="Times New Roman"/>
-            <w:lang w:val="en-US"/>
-          </w:rPr>
-          <w:t>ds</w:t>
-        </w:r>
-        <w:r>
-          <w:rPr>
-            <w:rStyle w:val="a4"/>
-            <w:rFonts w:ascii="Times New Roman" w:hAnsi="Times New Roman" w:cs="Times New Roman"/>
-            <w:lang w:val="en-US"/>
-          </w:rPr>
-          <w:t>/</w:t>
-        </w:r>
-        <w:r>
-          <w:rPr>
-            <w:rStyle w:val="a4"/>
-            <w:rFonts w:ascii="Times New Roman" w:hAnsi="Times New Roman" w:cs="Times New Roman"/>
-            <w:lang w:val="en-US"/>
-          </w:rPr>
-          <w:t>DS</w:t>
-        </w:r>
-        <w:r>
-          <w:rPr>
-            <w:rStyle w:val="a4"/>
-            <w:rFonts w:ascii="Times New Roman" w:hAnsi="Times New Roman" w:cs="Times New Roman"/>
-            <w:lang w:val="en-US"/>
-          </w:rPr>
-          <w:t>1990</w:t>
-        </w:r>
-        <w:r>
-          <w:rPr>
-            <w:rStyle w:val="a4"/>
-            <w:rFonts w:ascii="Times New Roman" w:hAnsi="Times New Roman" w:cs="Times New Roman"/>
-            <w:lang w:val="en-US"/>
-          </w:rPr>
-          <w:t>A</w:t>
-        </w:r>
-        <w:r>
-          <w:rPr>
-            <w:rStyle w:val="a4"/>
-            <w:rFonts w:ascii="Times New Roman" w:hAnsi="Times New Roman" w:cs="Times New Roman"/>
-            <w:lang w:val="en-US"/>
-          </w:rPr>
-          <w:t>.</w:t>
-        </w:r>
-        <w:r>
-          <w:rPr>
-            <w:rStyle w:val="a4"/>
-            <w:rFonts w:ascii="Times New Roman" w:hAnsi="Times New Roman" w:cs="Times New Roman"/>
-            <w:lang w:val="en-US"/>
-          </w:rPr>
-          <w:t>pdf</w:t>
-        </w:r>
-      </w:hyperlink>
-    </w:p>
-    <w:p>
-      <w:pPr>
-        <w:shd w:val="clear" w:color="auto" w:fill="FFFFFF"/>
-        <w:autoSpaceDE w:val="0"/>
-        <w:autoSpaceDN w:val="0"/>
-        <w:adjustRightInd w:val="0"/>
-        <w:spacing w:after="0" w:line="240" w:lineRule="auto"/>
-        <w:rPr>
-          <w:rFonts w:ascii="Times New Roman" w:hAnsi="Times New Roman" w:cs="Times New Roman"/>
-        </w:rPr>
-      </w:pPr>
-      <w:r>
-        <w:rPr>
-          <w:rFonts w:ascii="Times New Roman" w:hAnsi="Times New Roman" w:cs="Times New Roman"/>
-        </w:rPr>
-        <w:t xml:space="preserve">[3] Копирование ключей </w:t>
-      </w:r>
-      <w:r>
-        <w:rPr>
-          <w:rFonts w:ascii="Times New Roman" w:hAnsi="Times New Roman" w:cs="Times New Roman"/>
-          <w:lang w:val="en-US"/>
-        </w:rPr>
-        <w:t>iButton</w:t>
-      </w:r>
-      <w:r>
-        <w:rPr>
-          <w:rFonts w:ascii="Times New Roman" w:hAnsi="Times New Roman" w:cs="Times New Roman"/>
-        </w:rPr>
-        <w:t xml:space="preserve"> </w:t>
-      </w:r>
-      <w:r>
-        <w:rPr>
-          <w:rFonts w:ascii="Times New Roman" w:hAnsi="Times New Roman" w:cs="Times New Roman"/>
-          <w:lang w:val="en-US"/>
-        </w:rPr>
-        <w:t>DS</w:t>
-      </w:r>
-      <w:r>
-        <w:rPr>
-          <w:rFonts w:ascii="Times New Roman" w:hAnsi="Times New Roman" w:cs="Times New Roman"/>
-        </w:rPr>
-        <w:t>1990</w:t>
-      </w:r>
-      <w:r>
-        <w:rPr>
-          <w:rFonts w:ascii="Times New Roman" w:hAnsi="Times New Roman" w:cs="Times New Roman"/>
-          <w:lang w:val="en-US"/>
-        </w:rPr>
-        <w:t>A</w:t>
-      </w:r>
-      <w:r>
-        <w:rPr>
-          <w:rFonts w:ascii="Times New Roman" w:hAnsi="Times New Roman" w:cs="Times New Roman"/>
-        </w:rPr>
-        <w:t xml:space="preserve"> </w:t>
-      </w:r>
-      <w:hyperlink r:id="rId17" w:history="1">
-        <w:r>
-          <w:rPr>
-            <w:rStyle w:val="a4"/>
-            <w:rFonts w:ascii="Times New Roman" w:hAnsi="Times New Roman" w:cs="Times New Roman"/>
-          </w:rPr>
-          <w:t>http://electromost.com/news/kopirovanie_kljuchej_ibutton_ds1990a/2011-05-04-26</w:t>
-        </w:r>
-      </w:hyperlink>
-    </w:p>
-    <w:p>
-      <w:pPr>
-        <w:shd w:val="clear" w:color="auto" w:fill="FFFFFF"/>
-        <w:autoSpaceDE w:val="0"/>
-        <w:autoSpaceDN w:val="0"/>
-        <w:adjustRightInd w:val="0"/>
-        <w:spacing w:after="0" w:line="240" w:lineRule="auto"/>
-        <w:rPr>
-          <w:rStyle w:val="a4"/>
-          <w:rFonts w:ascii="Times New Roman" w:hAnsi="Times New Roman" w:cs="Times New Roman"/>
-          <w:lang w:val="en-US"/>
-        </w:rPr>
-      </w:pPr>
-      <w:r>
-        <w:rPr>
-          <w:rFonts w:ascii="Times New Roman" w:hAnsi="Times New Roman" w:cs="Times New Roman"/>
-          <w:lang w:val="en-US"/>
-        </w:rPr>
-        <w:t xml:space="preserve">[4] </w:t>
-      </w:r>
-      <w:r>
-        <w:rPr>
-          <w:rFonts w:ascii="Times New Roman" w:hAnsi="Times New Roman" w:cs="Times New Roman"/>
-          <w:lang w:val="en-US"/>
-        </w:rPr>
-        <w:t>Arduino code tutorials and examples</w:t>
-      </w:r>
-      <w:r>
-        <w:rPr>
-          <w:rFonts w:ascii="Times New Roman" w:hAnsi="Times New Roman" w:cs="Times New Roman"/>
-          <w:lang w:val="en-US"/>
-        </w:rPr>
-        <w:t xml:space="preserve"> </w:t>
-      </w:r>
-      <w:hyperlink r:id="rId18" w:history="1">
-        <w:r>
-          <w:rPr>
-            <w:rStyle w:val="a4"/>
-            <w:rFonts w:ascii="Times New Roman" w:hAnsi="Times New Roman" w:cs="Times New Roman"/>
-            <w:lang w:val="en-US"/>
-          </w:rPr>
-          <w:t>http://arduino.cc/en/Tutorial/HomePage</w:t>
-        </w:r>
-      </w:hyperlink>
-    </w:p>
-    <w:p>
-      <w:pPr>
-        <w:shd w:val="clear" w:color="auto" w:fill="FFFFFF"/>
-        <w:autoSpaceDE w:val="0"/>
-        <w:autoSpaceDN w:val="0"/>
-        <w:adjustRightInd w:val="0"/>
-        <w:spacing w:after="0" w:line="240" w:lineRule="auto"/>
-        <w:rPr>
           <w:rFonts w:ascii="Times New Roman" w:hAnsi="Times New Roman" w:cs="Times New Roman"/>
           <w:color w:val="0563C1" w:themeColor="hyperlink"/>
           <w:u w:val="single"/>
-          <w:lang w:val="en-US"/>
         </w:rPr>
       </w:pPr>
     </w:p>
@@ -5780,7 +5548,6 @@
           <w:rFonts w:ascii="Times New Roman" w:hAnsi="Times New Roman" w:cs="Times New Roman"/>
           <w:color w:val="0563C1" w:themeColor="hyperlink"/>
           <w:u w:val="single"/>
-          <w:lang w:val="en-US"/>
         </w:rPr>
       </w:pPr>
     </w:p>
@@ -5796,7 +5563,6 @@
           <w:rFonts w:ascii="Times New Roman" w:hAnsi="Times New Roman" w:cs="Times New Roman"/>
           <w:color w:val="0563C1" w:themeColor="hyperlink"/>
           <w:u w:val="single"/>
-          <w:lang w:val="en-US"/>
         </w:rPr>
       </w:pPr>
     </w:p>
@@ -5812,7 +5578,6 @@
           <w:rFonts w:ascii="Times New Roman" w:hAnsi="Times New Roman" w:cs="Times New Roman"/>
           <w:color w:val="0563C1" w:themeColor="hyperlink"/>
           <w:u w:val="single"/>
-          <w:lang w:val="en-US"/>
         </w:rPr>
       </w:pPr>
     </w:p>
@@ -5828,55 +5593,6 @@
           <w:rFonts w:ascii="Times New Roman" w:hAnsi="Times New Roman" w:cs="Times New Roman"/>
           <w:color w:val="0563C1" w:themeColor="hyperlink"/>
           <w:u w:val="single"/>
-          <w:lang w:val="en-US"/>
-        </w:rPr>
-      </w:pPr>
-    </w:p>
-    <w:p>
-      <w:pPr>
-        <w:shd w:val="clear" w:color="auto" w:fill="FFFFFF"/>
-        <w:autoSpaceDE w:val="0"/>
-        <w:autoSpaceDN w:val="0"/>
-        <w:adjustRightInd w:val="0"/>
-        <w:spacing w:after="0" w:line="240" w:lineRule="auto"/>
-        <w:jc w:val="both"/>
-        <w:rPr>
-          <w:rFonts w:ascii="Times New Roman" w:hAnsi="Times New Roman" w:cs="Times New Roman"/>
-          <w:color w:val="0563C1" w:themeColor="hyperlink"/>
-          <w:u w:val="single"/>
-          <w:lang w:val="en-US"/>
-        </w:rPr>
-      </w:pPr>
-    </w:p>
-    <w:p>
-      <w:pPr>
-        <w:shd w:val="clear" w:color="auto" w:fill="FFFFFF"/>
-        <w:autoSpaceDE w:val="0"/>
-        <w:autoSpaceDN w:val="0"/>
-        <w:adjustRightInd w:val="0"/>
-        <w:spacing w:after="0" w:line="240" w:lineRule="auto"/>
-        <w:jc w:val="both"/>
-        <w:rPr>
-          <w:rFonts w:ascii="Times New Roman" w:hAnsi="Times New Roman" w:cs="Times New Roman"/>
-          <w:color w:val="0563C1" w:themeColor="hyperlink"/>
-          <w:u w:val="single"/>
-          <w:lang w:val="en-US"/>
-        </w:rPr>
-      </w:pPr>
-    </w:p>
-    <w:p>
-      <w:pPr>
-        <w:shd w:val="clear" w:color="auto" w:fill="FFFFFF"/>
-        <w:autoSpaceDE w:val="0"/>
-        <w:autoSpaceDN w:val="0"/>
-        <w:adjustRightInd w:val="0"/>
-        <w:spacing w:after="0" w:line="240" w:lineRule="auto"/>
-        <w:jc w:val="both"/>
-        <w:rPr>
-          <w:rFonts w:ascii="Times New Roman" w:hAnsi="Times New Roman" w:cs="Times New Roman"/>
-          <w:color w:val="0563C1" w:themeColor="hyperlink"/>
-          <w:u w:val="single"/>
-          <w:lang w:val="en-US"/>
         </w:rPr>
       </w:pPr>
     </w:p>
@@ -6793,6 +6509,7 @@
       <w:spacing w:after="0" w:line="240" w:lineRule="auto"/>
     </w:pPr>
     <w:tblPr>
+      <w:tblInd w:w="0" w:type="dxa"/>
       <w:tblBorders>
         <w:top w:val="single" w:sz="4" w:space="0" w:color="auto"/>
         <w:left w:val="single" w:sz="4" w:space="0" w:color="auto"/>
@@ -6801,6 +6518,12 @@
         <w:insideH w:val="single" w:sz="4" w:space="0" w:color="auto"/>
         <w:insideV w:val="single" w:sz="4" w:space="0" w:color="auto"/>
       </w:tblBorders>
+      <w:tblCellMar>
+        <w:top w:w="0" w:type="dxa"/>
+        <w:left w:w="108" w:type="dxa"/>
+        <w:bottom w:w="0" w:type="dxa"/>
+        <w:right w:w="108" w:type="dxa"/>
+      </w:tblCellMar>
     </w:tblPr>
   </w:style>
 </w:styles>

</xml_diff>